<commit_message>
HW7 complete, added RRT search algorithm
</commit_message>
<xml_diff>
--- a/HW07/costantino_emanuele_hw7.docx
+++ b/HW07/costantino_emanuele_hw7.docx
@@ -25,7 +25,21 @@
     <w:p/>
     <w:p/>
     <w:p>
-      <w:r>
+      <w:pPr>
+        <w:rPr>
+          <w:b/>
+          <w:bCs/>
+          <w:sz w:val="40"/>
+          <w:szCs w:val="40"/>
+        </w:rPr>
+      </w:pPr>
+      <w:r>
+        <w:rPr>
+          <w:b/>
+          <w:bCs/>
+          <w:sz w:val="40"/>
+          <w:szCs w:val="40"/>
+        </w:rPr>
         <w:t>Exercise 1</w:t>
       </w:r>
     </w:p>
@@ -98,11 +112,21 @@
         </w:drawing>
       </w:r>
       <w:r>
+        <w:t>Exercise 2(a) Homework 5</w:t>
+      </w:r>
+      <w:r>
         <w:br/>
       </w:r>
       <w:r>
         <w:br/>
-        <w:t>i) Roadmap Plot</w:t>
+      </w:r>
+      <w:proofErr w:type="spellStart"/>
+      <w:r>
+        <w:t>i</w:t>
+      </w:r>
+      <w:proofErr w:type="spellEnd"/>
+      <w:r>
+        <w:t>) Roadmap Plot</w:t>
       </w:r>
     </w:p>
     <w:p>
@@ -286,7 +310,10 @@
         <w:rPr>
           <w:highlight w:val="yellow"/>
         </w:rPr>
-        <w:t xml:space="preserve">that n = 200 and r = 2 is </w:t>
+        <w:t>that n = 200 and r = 2</w:t>
+      </w:r>
+      <w:r>
+        <w:t xml:space="preserve"> is </w:t>
       </w:r>
       <w:r>
         <w:t>the optimal configuration</w:t>
@@ -295,7 +322,10 @@
         <w:t>. With this configuration, the PRM algorithm always found a path with relatively (with respect to the other path lengths) short path lengths</w:t>
       </w:r>
       <w:r>
-        <w:t xml:space="preserve"> and small variance</w:t>
+        <w:t xml:space="preserve"> and </w:t>
+      </w:r>
+      <w:r>
+        <w:t>few outliers</w:t>
       </w:r>
       <w:r>
         <w:t xml:space="preserve">. This configuration does have a slightly higher </w:t>
@@ -380,6 +410,3634 @@
       </w:r>
       <w:r>
         <w:tab/>
+      </w:r>
+      <w:r>
+        <w:t xml:space="preserve">Once again, </w:t>
+      </w:r>
+      <w:r>
+        <w:rPr>
+          <w:highlight w:val="yellow"/>
+        </w:rPr>
+        <w:t xml:space="preserve"> n = 200 and r = </w:t>
+      </w:r>
+      <w:r>
+        <w:rPr>
+          <w:highlight w:val="yellow"/>
+        </w:rPr>
+        <w:t>2</w:t>
+      </w:r>
+      <w:r>
+        <w:t xml:space="preserve"> is </w:t>
+      </w:r>
+      <w:r>
+        <w:t>the optimal configuration.</w:t>
+      </w:r>
+      <w:r>
+        <w:t xml:space="preserve"> This configuration was always successful (within the 100 runs) in finding a valid path, mean path length was close to that of the n = 500, r = 2 configuration with </w:t>
+      </w:r>
+      <w:r>
+        <w:t>few outliers</w:t>
+      </w:r>
+      <w:r>
+        <w:t xml:space="preserve">, and an average run time below 0.1 seconds. </w:t>
+      </w:r>
+    </w:p>
+    <w:p>
+      <w:pPr>
+        <w:ind w:left="360" w:firstLine="360"/>
+        <w:jc w:val="center"/>
+      </w:pPr>
+      <w:r>
+        <w:rPr>
+          <w:noProof/>
+        </w:rPr>
+        <w:lastRenderedPageBreak/>
+        <w:drawing>
+          <wp:anchor distT="0" distB="0" distL="114300" distR="114300" simplePos="0" relativeHeight="251659264" behindDoc="0" locked="0" layoutInCell="1" allowOverlap="1" wp14:anchorId="66BCBF51" wp14:editId="1F5F1337">
+            <wp:simplePos x="0" y="0"/>
+            <wp:positionH relativeFrom="margin">
+              <wp:align>center</wp:align>
+            </wp:positionH>
+            <wp:positionV relativeFrom="paragraph">
+              <wp:posOffset>0</wp:posOffset>
+            </wp:positionV>
+            <wp:extent cx="4564380" cy="3423285"/>
+            <wp:effectExtent l="0" t="0" r="7620" b="5715"/>
+            <wp:wrapSquare wrapText="bothSides"/>
+            <wp:docPr id="10" name="Picture 10" descr="Table&#10;&#10;Description automatically generated"/>
+            <wp:cNvGraphicFramePr>
+              <a:graphicFrameLocks xmlns:a="http://schemas.openxmlformats.org/drawingml/2006/main" noChangeAspect="1"/>
+            </wp:cNvGraphicFramePr>
+            <a:graphic xmlns:a="http://schemas.openxmlformats.org/drawingml/2006/main">
+              <a:graphicData uri="http://schemas.openxmlformats.org/drawingml/2006/picture">
+                <pic:pic xmlns:pic="http://schemas.openxmlformats.org/drawingml/2006/picture">
+                  <pic:nvPicPr>
+                    <pic:cNvPr id="10" name="Picture 10" descr="Table&#10;&#10;Description automatically generated"/>
+                    <pic:cNvPicPr/>
+                  </pic:nvPicPr>
+                  <pic:blipFill>
+                    <a:blip r:embed="rId9">
+                      <a:extLst>
+                        <a:ext uri="{28A0092B-C50C-407E-A947-70E740481C1C}">
+                          <a14:useLocalDpi xmlns:a14="http://schemas.microsoft.com/office/drawing/2010/main" val="0"/>
+                        </a:ext>
+                      </a:extLst>
+                    </a:blip>
+                    <a:stretch>
+                      <a:fillRect/>
+                    </a:stretch>
+                  </pic:blipFill>
+                  <pic:spPr>
+                    <a:xfrm>
+                      <a:off x="0" y="0"/>
+                      <a:ext cx="4564380" cy="3423285"/>
+                    </a:xfrm>
+                    <a:prstGeom prst="rect">
+                      <a:avLst/>
+                    </a:prstGeom>
+                  </pic:spPr>
+                </pic:pic>
+              </a:graphicData>
+            </a:graphic>
+          </wp:anchor>
+        </w:drawing>
+      </w:r>
+    </w:p>
+    <w:p>
+      <w:pPr>
+        <w:ind w:left="360" w:firstLine="360"/>
+        <w:jc w:val="center"/>
+      </w:pPr>
+    </w:p>
+    <w:p>
+      <w:pPr>
+        <w:ind w:left="360" w:firstLine="360"/>
+        <w:jc w:val="center"/>
+      </w:pPr>
+    </w:p>
+    <w:p>
+      <w:pPr>
+        <w:ind w:left="360" w:firstLine="360"/>
+        <w:jc w:val="center"/>
+      </w:pPr>
+    </w:p>
+    <w:p>
+      <w:pPr>
+        <w:ind w:left="360" w:firstLine="360"/>
+        <w:jc w:val="center"/>
+      </w:pPr>
+    </w:p>
+    <w:p>
+      <w:pPr>
+        <w:ind w:left="360" w:firstLine="360"/>
+        <w:jc w:val="center"/>
+      </w:pPr>
+    </w:p>
+    <w:p>
+      <w:pPr>
+        <w:ind w:left="360" w:firstLine="360"/>
+        <w:jc w:val="center"/>
+      </w:pPr>
+    </w:p>
+    <w:p>
+      <w:pPr>
+        <w:ind w:left="360" w:firstLine="360"/>
+        <w:jc w:val="center"/>
+      </w:pPr>
+    </w:p>
+    <w:p>
+      <w:pPr>
+        <w:ind w:left="360" w:firstLine="360"/>
+        <w:jc w:val="center"/>
+      </w:pPr>
+    </w:p>
+    <w:p>
+      <w:pPr>
+        <w:ind w:left="360" w:firstLine="360"/>
+        <w:jc w:val="center"/>
+      </w:pPr>
+    </w:p>
+    <w:p>
+      <w:pPr>
+        <w:ind w:left="360" w:firstLine="360"/>
+        <w:jc w:val="center"/>
+      </w:pPr>
+    </w:p>
+    <w:p>
+      <w:pPr>
+        <w:ind w:left="360" w:firstLine="360"/>
+        <w:jc w:val="center"/>
+      </w:pPr>
+    </w:p>
+    <w:p>
+      <w:pPr>
+        <w:ind w:left="360" w:firstLine="360"/>
+        <w:jc w:val="center"/>
+      </w:pPr>
+      <w:r>
+        <w:rPr>
+          <w:noProof/>
+        </w:rPr>
+        <w:drawing>
+          <wp:anchor distT="0" distB="0" distL="114300" distR="114300" simplePos="0" relativeHeight="251660288" behindDoc="0" locked="0" layoutInCell="1" allowOverlap="1" wp14:anchorId="7C8D6F78" wp14:editId="549793A4">
+            <wp:simplePos x="0" y="0"/>
+            <wp:positionH relativeFrom="margin">
+              <wp:align>center</wp:align>
+            </wp:positionH>
+            <wp:positionV relativeFrom="paragraph">
+              <wp:posOffset>5080</wp:posOffset>
+            </wp:positionV>
+            <wp:extent cx="4601210" cy="3450590"/>
+            <wp:effectExtent l="0" t="0" r="8890" b="0"/>
+            <wp:wrapSquare wrapText="bothSides"/>
+            <wp:docPr id="9" name="Picture 9" descr="Chart, box and whisker chart&#10;&#10;Description automatically generated"/>
+            <wp:cNvGraphicFramePr>
+              <a:graphicFrameLocks xmlns:a="http://schemas.openxmlformats.org/drawingml/2006/main" noChangeAspect="1"/>
+            </wp:cNvGraphicFramePr>
+            <a:graphic xmlns:a="http://schemas.openxmlformats.org/drawingml/2006/main">
+              <a:graphicData uri="http://schemas.openxmlformats.org/drawingml/2006/picture">
+                <pic:pic xmlns:pic="http://schemas.openxmlformats.org/drawingml/2006/picture">
+                  <pic:nvPicPr>
+                    <pic:cNvPr id="9" name="Picture 9" descr="Chart, box and whisker chart&#10;&#10;Description automatically generated"/>
+                    <pic:cNvPicPr/>
+                  </pic:nvPicPr>
+                  <pic:blipFill>
+                    <a:blip r:embed="rId10">
+                      <a:extLst>
+                        <a:ext uri="{28A0092B-C50C-407E-A947-70E740481C1C}">
+                          <a14:useLocalDpi xmlns:a14="http://schemas.microsoft.com/office/drawing/2010/main" val="0"/>
+                        </a:ext>
+                      </a:extLst>
+                    </a:blip>
+                    <a:stretch>
+                      <a:fillRect/>
+                    </a:stretch>
+                  </pic:blipFill>
+                  <pic:spPr>
+                    <a:xfrm>
+                      <a:off x="0" y="0"/>
+                      <a:ext cx="4601210" cy="3450590"/>
+                    </a:xfrm>
+                    <a:prstGeom prst="rect">
+                      <a:avLst/>
+                    </a:prstGeom>
+                  </pic:spPr>
+                </pic:pic>
+              </a:graphicData>
+            </a:graphic>
+            <wp14:sizeRelH relativeFrom="margin">
+              <wp14:pctWidth>0</wp14:pctWidth>
+            </wp14:sizeRelH>
+            <wp14:sizeRelV relativeFrom="margin">
+              <wp14:pctHeight>0</wp14:pctHeight>
+            </wp14:sizeRelV>
+          </wp:anchor>
+        </w:drawing>
+      </w:r>
+    </w:p>
+    <w:p>
+      <w:pPr>
+        <w:ind w:left="360" w:firstLine="360"/>
+        <w:jc w:val="center"/>
+      </w:pPr>
+    </w:p>
+    <w:p>
+      <w:pPr>
+        <w:ind w:left="360" w:firstLine="360"/>
+        <w:jc w:val="center"/>
+      </w:pPr>
+    </w:p>
+    <w:p>
+      <w:pPr>
+        <w:ind w:left="360" w:firstLine="360"/>
+        <w:jc w:val="center"/>
+      </w:pPr>
+    </w:p>
+    <w:p>
+      <w:pPr>
+        <w:ind w:left="360" w:firstLine="360"/>
+        <w:jc w:val="center"/>
+      </w:pPr>
+    </w:p>
+    <w:p>
+      <w:pPr>
+        <w:ind w:left="360" w:firstLine="360"/>
+        <w:jc w:val="center"/>
+      </w:pPr>
+    </w:p>
+    <w:p>
+      <w:r>
+        <w:br w:type="page"/>
+      </w:r>
+    </w:p>
+    <w:p>
+      <w:pPr>
+        <w:ind w:left="360" w:firstLine="360"/>
+        <w:jc w:val="center"/>
+      </w:pPr>
+      <w:r>
+        <w:rPr>
+          <w:noProof/>
+        </w:rPr>
+        <w:lastRenderedPageBreak/>
+        <w:drawing>
+          <wp:anchor distT="0" distB="0" distL="114300" distR="114300" simplePos="0" relativeHeight="251661312" behindDoc="0" locked="0" layoutInCell="1" allowOverlap="1" wp14:anchorId="7FE23CCB" wp14:editId="00FD5332">
+            <wp:simplePos x="0" y="0"/>
+            <wp:positionH relativeFrom="margin">
+              <wp:posOffset>641350</wp:posOffset>
+            </wp:positionH>
+            <wp:positionV relativeFrom="paragraph">
+              <wp:posOffset>-278130</wp:posOffset>
+            </wp:positionV>
+            <wp:extent cx="4748530" cy="3561715"/>
+            <wp:effectExtent l="0" t="0" r="0" b="635"/>
+            <wp:wrapSquare wrapText="bothSides"/>
+            <wp:docPr id="8" name="Picture 8" descr="Chart, scatter chart, box and whisker chart&#10;&#10;Description automatically generated"/>
+            <wp:cNvGraphicFramePr>
+              <a:graphicFrameLocks xmlns:a="http://schemas.openxmlformats.org/drawingml/2006/main" noChangeAspect="1"/>
+            </wp:cNvGraphicFramePr>
+            <a:graphic xmlns:a="http://schemas.openxmlformats.org/drawingml/2006/main">
+              <a:graphicData uri="http://schemas.openxmlformats.org/drawingml/2006/picture">
+                <pic:pic xmlns:pic="http://schemas.openxmlformats.org/drawingml/2006/picture">
+                  <pic:nvPicPr>
+                    <pic:cNvPr id="8" name="Picture 8" descr="Chart, scatter chart, box and whisker chart&#10;&#10;Description automatically generated"/>
+                    <pic:cNvPicPr/>
+                  </pic:nvPicPr>
+                  <pic:blipFill>
+                    <a:blip r:embed="rId11">
+                      <a:extLst>
+                        <a:ext uri="{28A0092B-C50C-407E-A947-70E740481C1C}">
+                          <a14:useLocalDpi xmlns:a14="http://schemas.microsoft.com/office/drawing/2010/main" val="0"/>
+                        </a:ext>
+                      </a:extLst>
+                    </a:blip>
+                    <a:stretch>
+                      <a:fillRect/>
+                    </a:stretch>
+                  </pic:blipFill>
+                  <pic:spPr>
+                    <a:xfrm>
+                      <a:off x="0" y="0"/>
+                      <a:ext cx="4748530" cy="3561715"/>
+                    </a:xfrm>
+                    <a:prstGeom prst="rect">
+                      <a:avLst/>
+                    </a:prstGeom>
+                  </pic:spPr>
+                </pic:pic>
+              </a:graphicData>
+            </a:graphic>
+            <wp14:sizeRelH relativeFrom="margin">
+              <wp14:pctWidth>0</wp14:pctWidth>
+            </wp14:sizeRelH>
+            <wp14:sizeRelV relativeFrom="margin">
+              <wp14:pctHeight>0</wp14:pctHeight>
+            </wp14:sizeRelV>
+          </wp:anchor>
+        </w:drawing>
+      </w:r>
+    </w:p>
+    <w:p>
+      <w:pPr>
+        <w:ind w:left="360" w:firstLine="360"/>
+        <w:jc w:val="center"/>
+      </w:pPr>
+    </w:p>
+    <w:p>
+      <w:pPr>
+        <w:ind w:left="360" w:firstLine="360"/>
+        <w:jc w:val="center"/>
+      </w:pPr>
+    </w:p>
+    <w:p>
+      <w:pPr>
+        <w:ind w:left="360" w:firstLine="360"/>
+        <w:jc w:val="center"/>
+      </w:pPr>
+    </w:p>
+    <w:p>
+      <w:pPr>
+        <w:ind w:left="360" w:firstLine="360"/>
+        <w:jc w:val="center"/>
+      </w:pPr>
+    </w:p>
+    <w:p>
+      <w:pPr>
+        <w:ind w:left="360" w:firstLine="360"/>
+        <w:jc w:val="center"/>
+      </w:pPr>
+    </w:p>
+    <w:p>
+      <w:pPr>
+        <w:ind w:left="360" w:firstLine="360"/>
+        <w:jc w:val="center"/>
+      </w:pPr>
+    </w:p>
+    <w:p>
+      <w:pPr>
+        <w:ind w:left="360" w:firstLine="360"/>
+        <w:jc w:val="center"/>
+      </w:pPr>
+    </w:p>
+    <w:p>
+      <w:pPr>
+        <w:ind w:left="360" w:firstLine="360"/>
+        <w:jc w:val="center"/>
+      </w:pPr>
+    </w:p>
+    <w:p>
+      <w:pPr>
+        <w:ind w:left="360" w:firstLine="360"/>
+        <w:jc w:val="center"/>
+      </w:pPr>
+    </w:p>
+    <w:p>
+      <w:pPr>
+        <w:ind w:left="360" w:firstLine="360"/>
+        <w:jc w:val="center"/>
+      </w:pPr>
+    </w:p>
+    <w:p>
+      <w:pPr>
+        <w:ind w:left="360" w:firstLine="360"/>
+        <w:jc w:val="center"/>
+      </w:pPr>
+    </w:p>
+    <w:p>
+      <w:pPr>
+        <w:ind w:left="360" w:firstLine="360"/>
+        <w:jc w:val="center"/>
+      </w:pPr>
+    </w:p>
+    <w:p>
+      <w:pPr>
+        <w:rPr>
+          <w:highlight w:val="lightGray"/>
+        </w:rPr>
+      </w:pPr>
+      <w:r>
+        <w:rPr>
+          <w:highlight w:val="lightGray"/>
+        </w:rPr>
+        <w:br w:type="page"/>
+      </w:r>
+    </w:p>
+    <w:p>
+      <w:pPr>
+        <w:pStyle w:val="ListParagraph"/>
+        <w:numPr>
+          <w:ilvl w:val="0"/>
+          <w:numId w:val="1"/>
+        </w:numPr>
+      </w:pPr>
+      <w:r>
+        <w:lastRenderedPageBreak/>
+        <w:br/>
+      </w:r>
+    </w:p>
+    <w:p>
+      <w:pPr>
+        <w:ind w:left="360"/>
+      </w:pPr>
+      <w:r>
+        <w:rPr>
+          <w:b/>
+          <w:bCs/>
+          <w:u w:val="single"/>
+        </w:rPr>
+        <w:t>WORKSPACE 1</w:t>
+      </w:r>
+    </w:p>
+    <w:p>
+      <w:pPr>
+        <w:pStyle w:val="ListParagraph"/>
+        <w:numPr>
+          <w:ilvl w:val="0"/>
+          <w:numId w:val="3"/>
+        </w:numPr>
+      </w:pPr>
+      <w:r>
+        <w:t>n = 200 and r = 2 PRM and path</w:t>
+      </w:r>
+      <w:r>
+        <w:br/>
+      </w:r>
+      <w:r>
+        <w:rPr>
+          <w:noProof/>
+        </w:rPr>
+        <w:drawing>
+          <wp:anchor distT="0" distB="0" distL="114300" distR="114300" simplePos="0" relativeHeight="251662336" behindDoc="0" locked="0" layoutInCell="1" allowOverlap="1" wp14:anchorId="1332240D" wp14:editId="46FCAECC">
+            <wp:simplePos x="0" y="0"/>
+            <wp:positionH relativeFrom="margin">
+              <wp:posOffset>-147566</wp:posOffset>
+            </wp:positionH>
+            <wp:positionV relativeFrom="paragraph">
+              <wp:posOffset>246585</wp:posOffset>
+            </wp:positionV>
+            <wp:extent cx="6164580" cy="5995035"/>
+            <wp:effectExtent l="0" t="0" r="7620" b="5715"/>
+            <wp:wrapSquare wrapText="bothSides"/>
+            <wp:docPr id="11" name="Picture 11" descr="Graphical user interface&#10;&#10;Description automatically generated"/>
+            <wp:cNvGraphicFramePr>
+              <a:graphicFrameLocks xmlns:a="http://schemas.openxmlformats.org/drawingml/2006/main" noChangeAspect="1"/>
+            </wp:cNvGraphicFramePr>
+            <a:graphic xmlns:a="http://schemas.openxmlformats.org/drawingml/2006/main">
+              <a:graphicData uri="http://schemas.openxmlformats.org/drawingml/2006/picture">
+                <pic:pic xmlns:pic="http://schemas.openxmlformats.org/drawingml/2006/picture">
+                  <pic:nvPicPr>
+                    <pic:cNvPr id="11" name="Picture 11" descr="Graphical user interface&#10;&#10;Description automatically generated"/>
+                    <pic:cNvPicPr/>
+                  </pic:nvPicPr>
+                  <pic:blipFill rotWithShape="1">
+                    <a:blip r:embed="rId12" cstate="print">
+                      <a:extLst>
+                        <a:ext uri="{28A0092B-C50C-407E-A947-70E740481C1C}">
+                          <a14:useLocalDpi xmlns:a14="http://schemas.microsoft.com/office/drawing/2010/main" val="0"/>
+                        </a:ext>
+                      </a:extLst>
+                    </a:blip>
+                    <a:srcRect l="25434" r="24439"/>
+                    <a:stretch/>
+                  </pic:blipFill>
+                  <pic:spPr bwMode="auto">
+                    <a:xfrm>
+                      <a:off x="0" y="0"/>
+                      <a:ext cx="6164580" cy="5995035"/>
+                    </a:xfrm>
+                    <a:prstGeom prst="rect">
+                      <a:avLst/>
+                    </a:prstGeom>
+                    <a:ln>
+                      <a:noFill/>
+                    </a:ln>
+                    <a:extLst>
+                      <a:ext uri="{53640926-AAD7-44D8-BBD7-CCE9431645EC}">
+                        <a14:shadowObscured xmlns:a14="http://schemas.microsoft.com/office/drawing/2010/main"/>
+                      </a:ext>
+                    </a:extLst>
+                  </pic:spPr>
+                </pic:pic>
+              </a:graphicData>
+            </a:graphic>
+            <wp14:sizeRelH relativeFrom="margin">
+              <wp14:pctWidth>0</wp14:pctWidth>
+            </wp14:sizeRelH>
+            <wp14:sizeRelV relativeFrom="margin">
+              <wp14:pctHeight>0</wp14:pctHeight>
+            </wp14:sizeRelV>
+          </wp:anchor>
+        </w:drawing>
+      </w:r>
+    </w:p>
+    <w:p>
+      <w:pPr>
+        <w:pStyle w:val="ListParagraph"/>
+        <w:numPr>
+          <w:ilvl w:val="0"/>
+          <w:numId w:val="3"/>
+        </w:numPr>
+      </w:pPr>
+      <w:r>
+        <w:t>Benchmark Box Plots</w:t>
+      </w:r>
+    </w:p>
+    <w:p>
+      <w:pPr>
+        <w:pStyle w:val="ListParagraph"/>
+        <w:ind w:left="1440"/>
+      </w:pPr>
+    </w:p>
+    <w:p>
+      <w:pPr>
+        <w:ind w:left="720"/>
+      </w:pPr>
+    </w:p>
+    <w:p>
+      <w:r>
+        <w:rPr>
+          <w:noProof/>
+        </w:rPr>
+        <w:lastRenderedPageBreak/>
+        <w:drawing>
+          <wp:anchor distT="0" distB="0" distL="114300" distR="114300" simplePos="0" relativeHeight="251663360" behindDoc="0" locked="0" layoutInCell="1" allowOverlap="1" wp14:anchorId="7578E41A" wp14:editId="4014C4C1">
+            <wp:simplePos x="0" y="0"/>
+            <wp:positionH relativeFrom="margin">
+              <wp:align>center</wp:align>
+            </wp:positionH>
+            <wp:positionV relativeFrom="paragraph">
+              <wp:posOffset>3175</wp:posOffset>
+            </wp:positionV>
+            <wp:extent cx="4493260" cy="3369945"/>
+            <wp:effectExtent l="0" t="0" r="2540" b="1905"/>
+            <wp:wrapSquare wrapText="bothSides"/>
+            <wp:docPr id="15" name="Picture 15"/>
+            <wp:cNvGraphicFramePr>
+              <a:graphicFrameLocks xmlns:a="http://schemas.openxmlformats.org/drawingml/2006/main" noChangeAspect="1"/>
+            </wp:cNvGraphicFramePr>
+            <a:graphic xmlns:a="http://schemas.openxmlformats.org/drawingml/2006/main">
+              <a:graphicData uri="http://schemas.openxmlformats.org/drawingml/2006/picture">
+                <pic:pic xmlns:pic="http://schemas.openxmlformats.org/drawingml/2006/picture">
+                  <pic:nvPicPr>
+                    <pic:cNvPr id="15" name="Picture 15"/>
+                    <pic:cNvPicPr/>
+                  </pic:nvPicPr>
+                  <pic:blipFill>
+                    <a:blip r:embed="rId13">
+                      <a:extLst>
+                        <a:ext uri="{28A0092B-C50C-407E-A947-70E740481C1C}">
+                          <a14:useLocalDpi xmlns:a14="http://schemas.microsoft.com/office/drawing/2010/main" val="0"/>
+                        </a:ext>
+                      </a:extLst>
+                    </a:blip>
+                    <a:stretch>
+                      <a:fillRect/>
+                    </a:stretch>
+                  </pic:blipFill>
+                  <pic:spPr>
+                    <a:xfrm>
+                      <a:off x="0" y="0"/>
+                      <a:ext cx="4493260" cy="3369945"/>
+                    </a:xfrm>
+                    <a:prstGeom prst="rect">
+                      <a:avLst/>
+                    </a:prstGeom>
+                  </pic:spPr>
+                </pic:pic>
+              </a:graphicData>
+            </a:graphic>
+            <wp14:sizeRelH relativeFrom="margin">
+              <wp14:pctWidth>0</wp14:pctWidth>
+            </wp14:sizeRelH>
+            <wp14:sizeRelV relativeFrom="margin">
+              <wp14:pctHeight>0</wp14:pctHeight>
+            </wp14:sizeRelV>
+          </wp:anchor>
+        </w:drawing>
+      </w:r>
+    </w:p>
+    <w:p>
+      <w:r>
+        <w:rPr>
+          <w:noProof/>
+        </w:rPr>
+        <w:drawing>
+          <wp:anchor distT="0" distB="0" distL="114300" distR="114300" simplePos="0" relativeHeight="251664384" behindDoc="0" locked="0" layoutInCell="1" allowOverlap="1" wp14:anchorId="60782693" wp14:editId="687E334D">
+            <wp:simplePos x="0" y="0"/>
+            <wp:positionH relativeFrom="margin">
+              <wp:align>center</wp:align>
+            </wp:positionH>
+            <wp:positionV relativeFrom="paragraph">
+              <wp:posOffset>3367119</wp:posOffset>
+            </wp:positionV>
+            <wp:extent cx="4564626" cy="3423470"/>
+            <wp:effectExtent l="0" t="0" r="7620" b="5715"/>
+            <wp:wrapSquare wrapText="bothSides"/>
+            <wp:docPr id="13" name="Picture 13" descr="Chart, box and whisker chart&#10;&#10;Description automatically generated"/>
+            <wp:cNvGraphicFramePr>
+              <a:graphicFrameLocks xmlns:a="http://schemas.openxmlformats.org/drawingml/2006/main" noChangeAspect="1"/>
+            </wp:cNvGraphicFramePr>
+            <a:graphic xmlns:a="http://schemas.openxmlformats.org/drawingml/2006/main">
+              <a:graphicData uri="http://schemas.openxmlformats.org/drawingml/2006/picture">
+                <pic:pic xmlns:pic="http://schemas.openxmlformats.org/drawingml/2006/picture">
+                  <pic:nvPicPr>
+                    <pic:cNvPr id="13" name="Picture 13" descr="Chart, box and whisker chart&#10;&#10;Description automatically generated"/>
+                    <pic:cNvPicPr/>
+                  </pic:nvPicPr>
+                  <pic:blipFill>
+                    <a:blip r:embed="rId14">
+                      <a:extLst>
+                        <a:ext uri="{28A0092B-C50C-407E-A947-70E740481C1C}">
+                          <a14:useLocalDpi xmlns:a14="http://schemas.microsoft.com/office/drawing/2010/main" val="0"/>
+                        </a:ext>
+                      </a:extLst>
+                    </a:blip>
+                    <a:stretch>
+                      <a:fillRect/>
+                    </a:stretch>
+                  </pic:blipFill>
+                  <pic:spPr>
+                    <a:xfrm>
+                      <a:off x="0" y="0"/>
+                      <a:ext cx="4564626" cy="3423470"/>
+                    </a:xfrm>
+                    <a:prstGeom prst="rect">
+                      <a:avLst/>
+                    </a:prstGeom>
+                  </pic:spPr>
+                </pic:pic>
+              </a:graphicData>
+            </a:graphic>
+          </wp:anchor>
+        </w:drawing>
+      </w:r>
+      <w:r>
+        <w:br w:type="page"/>
+      </w:r>
+    </w:p>
+    <w:p>
+      <w:r>
+        <w:rPr>
+          <w:noProof/>
+        </w:rPr>
+        <w:lastRenderedPageBreak/>
+        <w:drawing>
+          <wp:anchor distT="0" distB="0" distL="114300" distR="114300" simplePos="0" relativeHeight="251665408" behindDoc="0" locked="0" layoutInCell="1" allowOverlap="1" wp14:anchorId="62976BB7" wp14:editId="460E122B">
+            <wp:simplePos x="0" y="0"/>
+            <wp:positionH relativeFrom="margin">
+              <wp:align>center</wp:align>
+            </wp:positionH>
+            <wp:positionV relativeFrom="paragraph">
+              <wp:posOffset>205</wp:posOffset>
+            </wp:positionV>
+            <wp:extent cx="4564380" cy="3422650"/>
+            <wp:effectExtent l="0" t="0" r="7620" b="6350"/>
+            <wp:wrapSquare wrapText="bothSides"/>
+            <wp:docPr id="14" name="Picture 14"/>
+            <wp:cNvGraphicFramePr>
+              <a:graphicFrameLocks xmlns:a="http://schemas.openxmlformats.org/drawingml/2006/main" noChangeAspect="1"/>
+            </wp:cNvGraphicFramePr>
+            <a:graphic xmlns:a="http://schemas.openxmlformats.org/drawingml/2006/main">
+              <a:graphicData uri="http://schemas.openxmlformats.org/drawingml/2006/picture">
+                <pic:pic xmlns:pic="http://schemas.openxmlformats.org/drawingml/2006/picture">
+                  <pic:nvPicPr>
+                    <pic:cNvPr id="14" name="Picture 14"/>
+                    <pic:cNvPicPr/>
+                  </pic:nvPicPr>
+                  <pic:blipFill>
+                    <a:blip r:embed="rId15">
+                      <a:extLst>
+                        <a:ext uri="{28A0092B-C50C-407E-A947-70E740481C1C}">
+                          <a14:useLocalDpi xmlns:a14="http://schemas.microsoft.com/office/drawing/2010/main" val="0"/>
+                        </a:ext>
+                      </a:extLst>
+                    </a:blip>
+                    <a:stretch>
+                      <a:fillRect/>
+                    </a:stretch>
+                  </pic:blipFill>
+                  <pic:spPr>
+                    <a:xfrm>
+                      <a:off x="0" y="0"/>
+                      <a:ext cx="4564380" cy="3423284"/>
+                    </a:xfrm>
+                    <a:prstGeom prst="rect">
+                      <a:avLst/>
+                    </a:prstGeom>
+                  </pic:spPr>
+                </pic:pic>
+              </a:graphicData>
+            </a:graphic>
+          </wp:anchor>
+        </w:drawing>
+      </w:r>
+    </w:p>
+    <w:p/>
+    <w:p/>
+    <w:p/>
+    <w:p/>
+    <w:p/>
+    <w:p/>
+    <w:p/>
+    <w:p/>
+    <w:p/>
+    <w:p/>
+    <w:p/>
+    <w:p/>
+    <w:p>
+      <w:pPr>
+        <w:pStyle w:val="ListParagraph"/>
+        <w:numPr>
+          <w:ilvl w:val="0"/>
+          <w:numId w:val="3"/>
+        </w:numPr>
+      </w:pPr>
+      <w:r>
+        <w:t xml:space="preserve">For W1, </w:t>
+      </w:r>
+      <w:r>
+        <w:rPr>
+          <w:highlight w:val="yellow"/>
+        </w:rPr>
+        <w:t>n = 500 r  = 2</w:t>
+      </w:r>
+      <w:r>
+        <w:t xml:space="preserve"> is the best configuration because it was able to always find a valid solution for each of the 100 runs. Additionally</w:t>
+      </w:r>
+      <w:r>
+        <w:t>,</w:t>
+      </w:r>
+      <w:r>
+        <w:t xml:space="preserve"> the path length boxplot had few outliers and a median path length roughly 2% larger than the n = 1000 r = 2</w:t>
+      </w:r>
+      <w:r>
+        <w:t xml:space="preserve"> </w:t>
+      </w:r>
+      <w:r>
+        <w:t xml:space="preserve">configuration </w:t>
+      </w:r>
+      <w:r>
+        <w:t xml:space="preserve">while being approximately 3 times faster. </w:t>
+      </w:r>
+      <w:r>
+        <w:br/>
+      </w:r>
+    </w:p>
+    <w:p>
+      <w:r>
+        <w:br w:type="page"/>
+      </w:r>
+    </w:p>
+    <w:p>
+      <w:pPr>
+        <w:pStyle w:val="ListParagraph"/>
+        <w:numPr>
+          <w:ilvl w:val="0"/>
+          <w:numId w:val="3"/>
+        </w:numPr>
+      </w:pPr>
+      <w:r>
+        <w:lastRenderedPageBreak/>
+        <w:t xml:space="preserve">For W1, </w:t>
+      </w:r>
+      <w:r>
+        <w:rPr>
+          <w:highlight w:val="yellow"/>
+        </w:rPr>
+        <w:t>n = 500 r  = 2</w:t>
+      </w:r>
+      <w:r>
+        <w:t xml:space="preserve"> is the best configuration after smoothing because it was able to always find a valid solution for each of the 100 runs. Additionally, the path length boxplot had few outliers and a median path length roughly </w:t>
+      </w:r>
+      <w:r>
+        <w:t>1</w:t>
+      </w:r>
+      <w:r>
+        <w:t xml:space="preserve">% larger than the n = 1000 r = 2 configuration while being approximately </w:t>
+      </w:r>
+      <w:r>
+        <w:t>4</w:t>
+      </w:r>
+      <w:r>
+        <w:t xml:space="preserve"> times faster.</w:t>
+      </w:r>
+      <w:r>
+        <w:br/>
+      </w:r>
+      <w:r>
+        <w:br/>
+      </w:r>
+    </w:p>
+    <w:p>
+      <w:pPr>
+        <w:pStyle w:val="ListParagraph"/>
+        <w:ind w:left="1440"/>
+      </w:pPr>
+    </w:p>
+    <w:p>
+      <w:r>
+        <w:rPr>
+          <w:noProof/>
+        </w:rPr>
+        <w:drawing>
+          <wp:anchor distT="0" distB="0" distL="114300" distR="114300" simplePos="0" relativeHeight="251666432" behindDoc="0" locked="0" layoutInCell="1" allowOverlap="1" wp14:anchorId="36695A81" wp14:editId="0AF1CE75">
+            <wp:simplePos x="0" y="0"/>
+            <wp:positionH relativeFrom="margin">
+              <wp:posOffset>704850</wp:posOffset>
+            </wp:positionH>
+            <wp:positionV relativeFrom="paragraph">
+              <wp:posOffset>7620</wp:posOffset>
+            </wp:positionV>
+            <wp:extent cx="4401820" cy="3300730"/>
+            <wp:effectExtent l="0" t="0" r="0" b="0"/>
+            <wp:wrapSquare wrapText="bothSides"/>
+            <wp:docPr id="16" name="Picture 16" descr="Chart&#10;&#10;Description automatically generated"/>
+            <wp:cNvGraphicFramePr>
+              <a:graphicFrameLocks xmlns:a="http://schemas.openxmlformats.org/drawingml/2006/main" noChangeAspect="1"/>
+            </wp:cNvGraphicFramePr>
+            <a:graphic xmlns:a="http://schemas.openxmlformats.org/drawingml/2006/main">
+              <a:graphicData uri="http://schemas.openxmlformats.org/drawingml/2006/picture">
+                <pic:pic xmlns:pic="http://schemas.openxmlformats.org/drawingml/2006/picture">
+                  <pic:nvPicPr>
+                    <pic:cNvPr id="16" name="Picture 16" descr="Chart&#10;&#10;Description automatically generated"/>
+                    <pic:cNvPicPr/>
+                  </pic:nvPicPr>
+                  <pic:blipFill>
+                    <a:blip r:embed="rId16">
+                      <a:extLst>
+                        <a:ext uri="{28A0092B-C50C-407E-A947-70E740481C1C}">
+                          <a14:useLocalDpi xmlns:a14="http://schemas.microsoft.com/office/drawing/2010/main" val="0"/>
+                        </a:ext>
+                      </a:extLst>
+                    </a:blip>
+                    <a:stretch>
+                      <a:fillRect/>
+                    </a:stretch>
+                  </pic:blipFill>
+                  <pic:spPr>
+                    <a:xfrm>
+                      <a:off x="0" y="0"/>
+                      <a:ext cx="4401820" cy="3300730"/>
+                    </a:xfrm>
+                    <a:prstGeom prst="rect">
+                      <a:avLst/>
+                    </a:prstGeom>
+                  </pic:spPr>
+                </pic:pic>
+              </a:graphicData>
+            </a:graphic>
+            <wp14:sizeRelH relativeFrom="margin">
+              <wp14:pctWidth>0</wp14:pctWidth>
+            </wp14:sizeRelH>
+            <wp14:sizeRelV relativeFrom="margin">
+              <wp14:pctHeight>0</wp14:pctHeight>
+            </wp14:sizeRelV>
+          </wp:anchor>
+        </w:drawing>
+      </w:r>
+      <w:r>
+        <w:rPr>
+          <w:noProof/>
+        </w:rPr>
+        <w:drawing>
+          <wp:anchor distT="0" distB="0" distL="114300" distR="114300" simplePos="0" relativeHeight="251667456" behindDoc="0" locked="0" layoutInCell="1" allowOverlap="1" wp14:anchorId="616D42EA" wp14:editId="596EF1A1">
+            <wp:simplePos x="0" y="0"/>
+            <wp:positionH relativeFrom="margin">
+              <wp:posOffset>735749</wp:posOffset>
+            </wp:positionH>
+            <wp:positionV relativeFrom="paragraph">
+              <wp:posOffset>3486742</wp:posOffset>
+            </wp:positionV>
+            <wp:extent cx="4408805" cy="3305810"/>
+            <wp:effectExtent l="0" t="0" r="0" b="8890"/>
+            <wp:wrapSquare wrapText="bothSides"/>
+            <wp:docPr id="17" name="Picture 17" descr="Chart, box and whisker chart&#10;&#10;Description automatically generated"/>
+            <wp:cNvGraphicFramePr>
+              <a:graphicFrameLocks xmlns:a="http://schemas.openxmlformats.org/drawingml/2006/main" noChangeAspect="1"/>
+            </wp:cNvGraphicFramePr>
+            <a:graphic xmlns:a="http://schemas.openxmlformats.org/drawingml/2006/main">
+              <a:graphicData uri="http://schemas.openxmlformats.org/drawingml/2006/picture">
+                <pic:pic xmlns:pic="http://schemas.openxmlformats.org/drawingml/2006/picture">
+                  <pic:nvPicPr>
+                    <pic:cNvPr id="17" name="Picture 17" descr="Chart, box and whisker chart&#10;&#10;Description automatically generated"/>
+                    <pic:cNvPicPr/>
+                  </pic:nvPicPr>
+                  <pic:blipFill>
+                    <a:blip r:embed="rId17">
+                      <a:extLst>
+                        <a:ext uri="{28A0092B-C50C-407E-A947-70E740481C1C}">
+                          <a14:useLocalDpi xmlns:a14="http://schemas.microsoft.com/office/drawing/2010/main" val="0"/>
+                        </a:ext>
+                      </a:extLst>
+                    </a:blip>
+                    <a:stretch>
+                      <a:fillRect/>
+                    </a:stretch>
+                  </pic:blipFill>
+                  <pic:spPr>
+                    <a:xfrm>
+                      <a:off x="0" y="0"/>
+                      <a:ext cx="4408805" cy="3305810"/>
+                    </a:xfrm>
+                    <a:prstGeom prst="rect">
+                      <a:avLst/>
+                    </a:prstGeom>
+                  </pic:spPr>
+                </pic:pic>
+              </a:graphicData>
+            </a:graphic>
+            <wp14:sizeRelH relativeFrom="margin">
+              <wp14:pctWidth>0</wp14:pctWidth>
+            </wp14:sizeRelH>
+            <wp14:sizeRelV relativeFrom="margin">
+              <wp14:pctHeight>0</wp14:pctHeight>
+            </wp14:sizeRelV>
+          </wp:anchor>
+        </w:drawing>
+      </w:r>
+      <w:r>
+        <w:br w:type="page"/>
+      </w:r>
+    </w:p>
+    <w:p>
+      <w:pPr>
+        <w:pStyle w:val="ListParagraph"/>
+        <w:ind w:left="1440"/>
+      </w:pPr>
+      <w:r>
+        <w:rPr>
+          <w:noProof/>
+        </w:rPr>
+        <w:lastRenderedPageBreak/>
+        <w:drawing>
+          <wp:anchor distT="0" distB="0" distL="114300" distR="114300" simplePos="0" relativeHeight="251668480" behindDoc="0" locked="0" layoutInCell="1" allowOverlap="1" wp14:anchorId="1F4C513C" wp14:editId="5FD1844E">
+            <wp:simplePos x="0" y="0"/>
+            <wp:positionH relativeFrom="margin">
+              <wp:posOffset>619911</wp:posOffset>
+            </wp:positionH>
+            <wp:positionV relativeFrom="paragraph">
+              <wp:posOffset>474</wp:posOffset>
+            </wp:positionV>
+            <wp:extent cx="4625340" cy="3469005"/>
+            <wp:effectExtent l="0" t="0" r="3810" b="0"/>
+            <wp:wrapSquare wrapText="bothSides"/>
+            <wp:docPr id="18" name="Picture 18" descr="Chart, scatter chart&#10;&#10;Description automatically generated"/>
+            <wp:cNvGraphicFramePr>
+              <a:graphicFrameLocks xmlns:a="http://schemas.openxmlformats.org/drawingml/2006/main" noChangeAspect="1"/>
+            </wp:cNvGraphicFramePr>
+            <a:graphic xmlns:a="http://schemas.openxmlformats.org/drawingml/2006/main">
+              <a:graphicData uri="http://schemas.openxmlformats.org/drawingml/2006/picture">
+                <pic:pic xmlns:pic="http://schemas.openxmlformats.org/drawingml/2006/picture">
+                  <pic:nvPicPr>
+                    <pic:cNvPr id="18" name="Picture 18" descr="Chart, scatter chart&#10;&#10;Description automatically generated"/>
+                    <pic:cNvPicPr/>
+                  </pic:nvPicPr>
+                  <pic:blipFill>
+                    <a:blip r:embed="rId18">
+                      <a:extLst>
+                        <a:ext uri="{28A0092B-C50C-407E-A947-70E740481C1C}">
+                          <a14:useLocalDpi xmlns:a14="http://schemas.microsoft.com/office/drawing/2010/main" val="0"/>
+                        </a:ext>
+                      </a:extLst>
+                    </a:blip>
+                    <a:stretch>
+                      <a:fillRect/>
+                    </a:stretch>
+                  </pic:blipFill>
+                  <pic:spPr>
+                    <a:xfrm>
+                      <a:off x="0" y="0"/>
+                      <a:ext cx="4625340" cy="3469005"/>
+                    </a:xfrm>
+                    <a:prstGeom prst="rect">
+                      <a:avLst/>
+                    </a:prstGeom>
+                  </pic:spPr>
+                </pic:pic>
+              </a:graphicData>
+            </a:graphic>
+            <wp14:sizeRelH relativeFrom="margin">
+              <wp14:pctWidth>0</wp14:pctWidth>
+            </wp14:sizeRelH>
+            <wp14:sizeRelV relativeFrom="margin">
+              <wp14:pctHeight>0</wp14:pctHeight>
+            </wp14:sizeRelV>
+          </wp:anchor>
+        </w:drawing>
+      </w:r>
+    </w:p>
+    <w:p>
+      <w:pPr>
+        <w:pStyle w:val="ListParagraph"/>
+        <w:ind w:left="1440"/>
+      </w:pPr>
+    </w:p>
+    <w:p>
+      <w:pPr>
+        <w:pStyle w:val="ListParagraph"/>
+        <w:ind w:left="1440"/>
+      </w:pPr>
+    </w:p>
+    <w:p>
+      <w:pPr>
+        <w:pStyle w:val="ListParagraph"/>
+        <w:ind w:left="1440"/>
+      </w:pPr>
+    </w:p>
+    <w:p>
+      <w:pPr>
+        <w:pStyle w:val="ListParagraph"/>
+        <w:ind w:left="1440"/>
+      </w:pPr>
+    </w:p>
+    <w:p>
+      <w:pPr>
+        <w:pStyle w:val="ListParagraph"/>
+        <w:ind w:left="1440"/>
+      </w:pPr>
+    </w:p>
+    <w:p>
+      <w:pPr>
+        <w:pStyle w:val="ListParagraph"/>
+        <w:ind w:left="1440"/>
+      </w:pPr>
+    </w:p>
+    <w:p>
+      <w:pPr>
+        <w:pStyle w:val="ListParagraph"/>
+        <w:ind w:left="1440"/>
+      </w:pPr>
+    </w:p>
+    <w:p>
+      <w:pPr>
+        <w:pStyle w:val="ListParagraph"/>
+        <w:ind w:left="1440"/>
+      </w:pPr>
+    </w:p>
+    <w:p>
+      <w:pPr>
+        <w:pStyle w:val="ListParagraph"/>
+        <w:ind w:left="1440"/>
+      </w:pPr>
+    </w:p>
+    <w:p>
+      <w:pPr>
+        <w:pStyle w:val="ListParagraph"/>
+        <w:ind w:left="1440"/>
+      </w:pPr>
+    </w:p>
+    <w:p>
+      <w:pPr>
+        <w:pStyle w:val="ListParagraph"/>
+        <w:ind w:left="1440"/>
+      </w:pPr>
+    </w:p>
+    <w:p>
+      <w:pPr>
+        <w:pStyle w:val="ListParagraph"/>
+        <w:ind w:left="1440"/>
+      </w:pPr>
+    </w:p>
+    <w:p>
+      <w:pPr>
+        <w:pStyle w:val="ListParagraph"/>
+        <w:ind w:left="1440"/>
+      </w:pPr>
+    </w:p>
+    <w:p>
+      <w:pPr>
+        <w:pStyle w:val="ListParagraph"/>
+        <w:ind w:left="1440"/>
+      </w:pPr>
+    </w:p>
+    <w:p>
+      <w:pPr>
+        <w:pStyle w:val="ListParagraph"/>
+        <w:ind w:left="1440"/>
+      </w:pPr>
+    </w:p>
+    <w:p>
+      <w:pPr>
+        <w:pStyle w:val="ListParagraph"/>
+        <w:ind w:left="1440"/>
+      </w:pPr>
+    </w:p>
+    <w:p>
+      <w:pPr>
+        <w:pStyle w:val="ListParagraph"/>
+        <w:ind w:left="1440"/>
+      </w:pPr>
+    </w:p>
+    <w:p>
+      <w:pPr>
+        <w:pStyle w:val="ListParagraph"/>
+        <w:ind w:left="1440"/>
+      </w:pPr>
+    </w:p>
+    <w:p>
+      <w:pPr>
+        <w:pStyle w:val="ListParagraph"/>
+        <w:ind w:left="1440"/>
+      </w:pPr>
+    </w:p>
+    <w:p>
+      <w:pPr>
+        <w:pStyle w:val="ListParagraph"/>
+        <w:ind w:left="1440"/>
+      </w:pPr>
+    </w:p>
+    <w:p>
+      <w:pPr>
+        <w:pStyle w:val="ListParagraph"/>
+        <w:ind w:left="1440"/>
+      </w:pPr>
+    </w:p>
+    <w:p>
+      <w:pPr>
+        <w:ind w:left="360"/>
+      </w:pPr>
+      <w:r>
+        <w:rPr>
+          <w:b/>
+          <w:bCs/>
+          <w:u w:val="single"/>
+        </w:rPr>
+        <w:t>WORKSPACE 2</w:t>
+      </w:r>
+    </w:p>
+    <w:p>
+      <w:pPr>
+        <w:pStyle w:val="ListParagraph"/>
+        <w:numPr>
+          <w:ilvl w:val="0"/>
+          <w:numId w:val="4"/>
+        </w:numPr>
+      </w:pPr>
+      <w:r>
+        <w:t xml:space="preserve">For </w:t>
+      </w:r>
+      <w:r>
+        <w:t xml:space="preserve">n = 200 and r = 2 </w:t>
+      </w:r>
+      <w:r>
+        <w:t>PRM was not able to find a valid path for W2.</w:t>
+      </w:r>
+    </w:p>
+    <w:p>
+      <w:pPr>
+        <w:pStyle w:val="ListParagraph"/>
+        <w:numPr>
+          <w:ilvl w:val="0"/>
+          <w:numId w:val="4"/>
+        </w:numPr>
+      </w:pPr>
+    </w:p>
+    <w:p>
+      <w:pPr>
+        <w:pStyle w:val="ListParagraph"/>
+        <w:ind w:left="1440"/>
+      </w:pPr>
+      <w:r>
+        <w:rPr>
+          <w:noProof/>
+        </w:rPr>
+        <w:drawing>
+          <wp:anchor distT="0" distB="0" distL="114300" distR="114300" simplePos="0" relativeHeight="251671552" behindDoc="0" locked="0" layoutInCell="1" allowOverlap="1" wp14:anchorId="6F14273E" wp14:editId="3AFF8595">
+            <wp:simplePos x="0" y="0"/>
+            <wp:positionH relativeFrom="margin">
+              <wp:posOffset>1263004</wp:posOffset>
+            </wp:positionH>
+            <wp:positionV relativeFrom="paragraph">
+              <wp:posOffset>105550</wp:posOffset>
+            </wp:positionV>
+            <wp:extent cx="4253865" cy="3189605"/>
+            <wp:effectExtent l="0" t="0" r="0" b="0"/>
+            <wp:wrapSquare wrapText="bothSides"/>
+            <wp:docPr id="21" name="Picture 21" descr="Chart&#10;&#10;Description automatically generated"/>
+            <wp:cNvGraphicFramePr>
+              <a:graphicFrameLocks xmlns:a="http://schemas.openxmlformats.org/drawingml/2006/main" noChangeAspect="1"/>
+            </wp:cNvGraphicFramePr>
+            <a:graphic xmlns:a="http://schemas.openxmlformats.org/drawingml/2006/main">
+              <a:graphicData uri="http://schemas.openxmlformats.org/drawingml/2006/picture">
+                <pic:pic xmlns:pic="http://schemas.openxmlformats.org/drawingml/2006/picture">
+                  <pic:nvPicPr>
+                    <pic:cNvPr id="21" name="Picture 21" descr="Chart&#10;&#10;Description automatically generated"/>
+                    <pic:cNvPicPr/>
+                  </pic:nvPicPr>
+                  <pic:blipFill>
+                    <a:blip r:embed="rId19">
+                      <a:extLst>
+                        <a:ext uri="{28A0092B-C50C-407E-A947-70E740481C1C}">
+                          <a14:useLocalDpi xmlns:a14="http://schemas.microsoft.com/office/drawing/2010/main" val="0"/>
+                        </a:ext>
+                      </a:extLst>
+                    </a:blip>
+                    <a:stretch>
+                      <a:fillRect/>
+                    </a:stretch>
+                  </pic:blipFill>
+                  <pic:spPr>
+                    <a:xfrm>
+                      <a:off x="0" y="0"/>
+                      <a:ext cx="4253865" cy="3189605"/>
+                    </a:xfrm>
+                    <a:prstGeom prst="rect">
+                      <a:avLst/>
+                    </a:prstGeom>
+                  </pic:spPr>
+                </pic:pic>
+              </a:graphicData>
+            </a:graphic>
+            <wp14:sizeRelH relativeFrom="margin">
+              <wp14:pctWidth>0</wp14:pctWidth>
+            </wp14:sizeRelH>
+            <wp14:sizeRelV relativeFrom="margin">
+              <wp14:pctHeight>0</wp14:pctHeight>
+            </wp14:sizeRelV>
+          </wp:anchor>
+        </w:drawing>
+      </w:r>
+    </w:p>
+    <w:p>
+      <w:pPr>
+        <w:pStyle w:val="ListParagraph"/>
+        <w:ind w:left="1440"/>
+      </w:pPr>
+    </w:p>
+    <w:p/>
+    <w:p>
+      <w:pPr>
+        <w:pStyle w:val="ListParagraph"/>
+        <w:ind w:left="1440"/>
+      </w:pPr>
+    </w:p>
+    <w:p>
+      <w:pPr>
+        <w:pStyle w:val="ListParagraph"/>
+        <w:ind w:left="1440"/>
+      </w:pPr>
+    </w:p>
+    <w:p>
+      <w:pPr>
+        <w:pStyle w:val="ListParagraph"/>
+        <w:ind w:left="1440"/>
+      </w:pPr>
+    </w:p>
+    <w:p>
+      <w:pPr>
+        <w:pStyle w:val="ListParagraph"/>
+        <w:ind w:left="1440"/>
+      </w:pPr>
+    </w:p>
+    <w:p>
+      <w:pPr>
+        <w:pStyle w:val="ListParagraph"/>
+        <w:ind w:left="1440"/>
+      </w:pPr>
+      <w:r>
+        <w:rPr>
+          <w:noProof/>
+        </w:rPr>
+        <w:lastRenderedPageBreak/>
+        <w:drawing>
+          <wp:anchor distT="0" distB="0" distL="114300" distR="114300" simplePos="0" relativeHeight="251670528" behindDoc="0" locked="0" layoutInCell="1" allowOverlap="1" wp14:anchorId="5F4FCABC" wp14:editId="477BFDE6">
+            <wp:simplePos x="0" y="0"/>
+            <wp:positionH relativeFrom="margin">
+              <wp:align>center</wp:align>
+            </wp:positionH>
+            <wp:positionV relativeFrom="paragraph">
+              <wp:posOffset>323</wp:posOffset>
+            </wp:positionV>
+            <wp:extent cx="4286885" cy="3215640"/>
+            <wp:effectExtent l="0" t="0" r="0" b="3810"/>
+            <wp:wrapSquare wrapText="bothSides"/>
+            <wp:docPr id="20" name="Picture 20" descr="Chart, bar chart&#10;&#10;Description automatically generated"/>
+            <wp:cNvGraphicFramePr>
+              <a:graphicFrameLocks xmlns:a="http://schemas.openxmlformats.org/drawingml/2006/main" noChangeAspect="1"/>
+            </wp:cNvGraphicFramePr>
+            <a:graphic xmlns:a="http://schemas.openxmlformats.org/drawingml/2006/main">
+              <a:graphicData uri="http://schemas.openxmlformats.org/drawingml/2006/picture">
+                <pic:pic xmlns:pic="http://schemas.openxmlformats.org/drawingml/2006/picture">
+                  <pic:nvPicPr>
+                    <pic:cNvPr id="20" name="Picture 20" descr="Chart, bar chart&#10;&#10;Description automatically generated"/>
+                    <pic:cNvPicPr/>
+                  </pic:nvPicPr>
+                  <pic:blipFill>
+                    <a:blip r:embed="rId20">
+                      <a:extLst>
+                        <a:ext uri="{28A0092B-C50C-407E-A947-70E740481C1C}">
+                          <a14:useLocalDpi xmlns:a14="http://schemas.microsoft.com/office/drawing/2010/main" val="0"/>
+                        </a:ext>
+                      </a:extLst>
+                    </a:blip>
+                    <a:stretch>
+                      <a:fillRect/>
+                    </a:stretch>
+                  </pic:blipFill>
+                  <pic:spPr>
+                    <a:xfrm>
+                      <a:off x="0" y="0"/>
+                      <a:ext cx="4286885" cy="3215640"/>
+                    </a:xfrm>
+                    <a:prstGeom prst="rect">
+                      <a:avLst/>
+                    </a:prstGeom>
+                  </pic:spPr>
+                </pic:pic>
+              </a:graphicData>
+            </a:graphic>
+            <wp14:sizeRelH relativeFrom="margin">
+              <wp14:pctWidth>0</wp14:pctWidth>
+            </wp14:sizeRelH>
+            <wp14:sizeRelV relativeFrom="margin">
+              <wp14:pctHeight>0</wp14:pctHeight>
+            </wp14:sizeRelV>
+          </wp:anchor>
+        </w:drawing>
+      </w:r>
+    </w:p>
+    <w:p>
+      <w:pPr>
+        <w:pStyle w:val="ListParagraph"/>
+        <w:ind w:left="1440"/>
+      </w:pPr>
+    </w:p>
+    <w:p>
+      <w:pPr>
+        <w:pStyle w:val="ListParagraph"/>
+        <w:ind w:left="1440"/>
+      </w:pPr>
+    </w:p>
+    <w:p>
+      <w:pPr>
+        <w:pStyle w:val="ListParagraph"/>
+        <w:ind w:left="1440"/>
+      </w:pPr>
+    </w:p>
+    <w:p>
+      <w:pPr>
+        <w:pStyle w:val="ListParagraph"/>
+        <w:ind w:left="1440"/>
+      </w:pPr>
+    </w:p>
+    <w:p>
+      <w:pPr>
+        <w:pStyle w:val="ListParagraph"/>
+        <w:ind w:left="1440"/>
+      </w:pPr>
+    </w:p>
+    <w:p>
+      <w:pPr>
+        <w:pStyle w:val="ListParagraph"/>
+        <w:ind w:left="1440"/>
+      </w:pPr>
+    </w:p>
+    <w:p>
+      <w:pPr>
+        <w:pStyle w:val="ListParagraph"/>
+        <w:ind w:left="1440"/>
+      </w:pPr>
+    </w:p>
+    <w:p>
+      <w:pPr>
+        <w:pStyle w:val="ListParagraph"/>
+        <w:ind w:left="1440"/>
+      </w:pPr>
+    </w:p>
+    <w:p>
+      <w:pPr>
+        <w:pStyle w:val="ListParagraph"/>
+        <w:ind w:left="1440"/>
+      </w:pPr>
+    </w:p>
+    <w:p>
+      <w:pPr>
+        <w:pStyle w:val="ListParagraph"/>
+        <w:ind w:left="1440"/>
+      </w:pPr>
+    </w:p>
+    <w:p>
+      <w:pPr>
+        <w:pStyle w:val="ListParagraph"/>
+        <w:ind w:left="1440"/>
+      </w:pPr>
+    </w:p>
+    <w:p>
+      <w:pPr>
+        <w:pStyle w:val="ListParagraph"/>
+        <w:ind w:left="1440"/>
+      </w:pPr>
+    </w:p>
+    <w:p>
+      <w:pPr>
+        <w:pStyle w:val="ListParagraph"/>
+        <w:ind w:left="1440"/>
+      </w:pPr>
+    </w:p>
+    <w:p>
+      <w:pPr>
+        <w:pStyle w:val="ListParagraph"/>
+        <w:ind w:left="1440"/>
+      </w:pPr>
+    </w:p>
+    <w:p>
+      <w:pPr>
+        <w:pStyle w:val="ListParagraph"/>
+        <w:ind w:left="1440"/>
+      </w:pPr>
+    </w:p>
+    <w:p>
+      <w:pPr>
+        <w:pStyle w:val="ListParagraph"/>
+        <w:ind w:left="1440"/>
+      </w:pPr>
+    </w:p>
+    <w:p>
+      <w:pPr>
+        <w:pStyle w:val="ListParagraph"/>
+        <w:ind w:left="1440"/>
+      </w:pPr>
+      <w:r>
+        <w:rPr>
+          <w:noProof/>
+        </w:rPr>
+        <w:drawing>
+          <wp:anchor distT="0" distB="0" distL="114300" distR="114300" simplePos="0" relativeHeight="251669504" behindDoc="0" locked="0" layoutInCell="1" allowOverlap="1" wp14:anchorId="02AAACD4" wp14:editId="342E2B16">
+            <wp:simplePos x="0" y="0"/>
+            <wp:positionH relativeFrom="margin">
+              <wp:align>center</wp:align>
+            </wp:positionH>
+            <wp:positionV relativeFrom="paragraph">
+              <wp:posOffset>83884</wp:posOffset>
+            </wp:positionV>
+            <wp:extent cx="4401185" cy="3300730"/>
+            <wp:effectExtent l="0" t="0" r="0" b="0"/>
+            <wp:wrapSquare wrapText="bothSides"/>
+            <wp:docPr id="19" name="Picture 19" descr="Chart, scatter chart&#10;&#10;Description automatically generated"/>
+            <wp:cNvGraphicFramePr>
+              <a:graphicFrameLocks xmlns:a="http://schemas.openxmlformats.org/drawingml/2006/main" noChangeAspect="1"/>
+            </wp:cNvGraphicFramePr>
+            <a:graphic xmlns:a="http://schemas.openxmlformats.org/drawingml/2006/main">
+              <a:graphicData uri="http://schemas.openxmlformats.org/drawingml/2006/picture">
+                <pic:pic xmlns:pic="http://schemas.openxmlformats.org/drawingml/2006/picture">
+                  <pic:nvPicPr>
+                    <pic:cNvPr id="19" name="Picture 19" descr="Chart, scatter chart&#10;&#10;Description automatically generated"/>
+                    <pic:cNvPicPr/>
+                  </pic:nvPicPr>
+                  <pic:blipFill>
+                    <a:blip r:embed="rId21">
+                      <a:extLst>
+                        <a:ext uri="{28A0092B-C50C-407E-A947-70E740481C1C}">
+                          <a14:useLocalDpi xmlns:a14="http://schemas.microsoft.com/office/drawing/2010/main" val="0"/>
+                        </a:ext>
+                      </a:extLst>
+                    </a:blip>
+                    <a:stretch>
+                      <a:fillRect/>
+                    </a:stretch>
+                  </pic:blipFill>
+                  <pic:spPr>
+                    <a:xfrm>
+                      <a:off x="0" y="0"/>
+                      <a:ext cx="4401185" cy="3300730"/>
+                    </a:xfrm>
+                    <a:prstGeom prst="rect">
+                      <a:avLst/>
+                    </a:prstGeom>
+                  </pic:spPr>
+                </pic:pic>
+              </a:graphicData>
+            </a:graphic>
+            <wp14:sizeRelH relativeFrom="margin">
+              <wp14:pctWidth>0</wp14:pctWidth>
+            </wp14:sizeRelH>
+            <wp14:sizeRelV relativeFrom="margin">
+              <wp14:pctHeight>0</wp14:pctHeight>
+            </wp14:sizeRelV>
+          </wp:anchor>
+        </w:drawing>
+      </w:r>
+    </w:p>
+    <w:p>
+      <w:pPr>
+        <w:pStyle w:val="ListParagraph"/>
+        <w:ind w:left="1440"/>
+      </w:pPr>
+    </w:p>
+    <w:p>
+      <w:pPr>
+        <w:pStyle w:val="ListParagraph"/>
+        <w:ind w:left="1440"/>
+      </w:pPr>
+    </w:p>
+    <w:p>
+      <w:pPr>
+        <w:pStyle w:val="ListParagraph"/>
+        <w:ind w:left="1440"/>
+      </w:pPr>
+    </w:p>
+    <w:p>
+      <w:pPr>
+        <w:pStyle w:val="ListParagraph"/>
+        <w:ind w:left="1440"/>
+      </w:pPr>
+    </w:p>
+    <w:p>
+      <w:pPr>
+        <w:pStyle w:val="ListParagraph"/>
+        <w:ind w:left="1440"/>
+      </w:pPr>
+    </w:p>
+    <w:p>
+      <w:pPr>
+        <w:pStyle w:val="ListParagraph"/>
+        <w:ind w:left="1440"/>
+      </w:pPr>
+    </w:p>
+    <w:p>
+      <w:pPr>
+        <w:pStyle w:val="ListParagraph"/>
+        <w:ind w:left="1440"/>
+      </w:pPr>
+    </w:p>
+    <w:p>
+      <w:pPr>
+        <w:pStyle w:val="ListParagraph"/>
+        <w:ind w:left="1440"/>
+      </w:pPr>
+    </w:p>
+    <w:p>
+      <w:pPr>
+        <w:pStyle w:val="ListParagraph"/>
+        <w:ind w:left="1440"/>
+      </w:pPr>
+    </w:p>
+    <w:p>
+      <w:pPr>
+        <w:pStyle w:val="ListParagraph"/>
+        <w:ind w:left="1440"/>
+      </w:pPr>
+    </w:p>
+    <w:p>
+      <w:pPr>
+        <w:pStyle w:val="ListParagraph"/>
+        <w:ind w:left="1440"/>
+      </w:pPr>
+    </w:p>
+    <w:p>
+      <w:pPr>
+        <w:pStyle w:val="ListParagraph"/>
+        <w:ind w:left="1440"/>
+      </w:pPr>
+    </w:p>
+    <w:p>
+      <w:pPr>
+        <w:pStyle w:val="ListParagraph"/>
+        <w:ind w:left="1440"/>
+      </w:pPr>
+    </w:p>
+    <w:p>
+      <w:pPr>
+        <w:pStyle w:val="ListParagraph"/>
+      </w:pPr>
+    </w:p>
+    <w:p>
+      <w:pPr>
+        <w:pStyle w:val="ListParagraph"/>
+      </w:pPr>
+    </w:p>
+    <w:p>
+      <w:pPr>
+        <w:pStyle w:val="ListParagraph"/>
+      </w:pPr>
+    </w:p>
+    <w:p>
+      <w:pPr>
+        <w:pStyle w:val="ListParagraph"/>
+      </w:pPr>
+    </w:p>
+    <w:p>
+      <w:pPr>
+        <w:pStyle w:val="ListParagraph"/>
+      </w:pPr>
+    </w:p>
+    <w:p>
+      <w:pPr>
+        <w:pStyle w:val="ListParagraph"/>
+        <w:numPr>
+          <w:ilvl w:val="0"/>
+          <w:numId w:val="4"/>
+        </w:numPr>
+      </w:pPr>
+      <w:r>
+        <w:t>For W</w:t>
+      </w:r>
+      <w:r>
+        <w:t>2</w:t>
+      </w:r>
+      <w:r>
+        <w:t xml:space="preserve">, </w:t>
+      </w:r>
+      <w:r>
+        <w:rPr>
+          <w:highlight w:val="yellow"/>
+        </w:rPr>
+        <w:t xml:space="preserve">n = </w:t>
+      </w:r>
+      <w:r>
+        <w:rPr>
+          <w:highlight w:val="yellow"/>
+        </w:rPr>
+        <w:t>1000</w:t>
+      </w:r>
+      <w:r>
+        <w:rPr>
+          <w:highlight w:val="yellow"/>
+        </w:rPr>
+        <w:t xml:space="preserve"> r  = 2</w:t>
+      </w:r>
+      <w:r>
+        <w:t xml:space="preserve"> is the best configuration because it was </w:t>
+      </w:r>
+      <w:r>
+        <w:t>the most reliable in finding</w:t>
+      </w:r>
+      <w:r>
+        <w:t xml:space="preserve"> valid solution</w:t>
+      </w:r>
+      <w:r>
+        <w:t>s</w:t>
+      </w:r>
+      <w:r>
+        <w:t xml:space="preserve"> </w:t>
+      </w:r>
+      <w:r>
+        <w:t>in</w:t>
+      </w:r>
+      <w:r>
+        <w:t xml:space="preserve"> the 100 runs. </w:t>
+      </w:r>
+      <w:r>
+        <w:t xml:space="preserve">All other configurations had either very large box plots  or low success rate for valid solutions. Although this configuration does take long to run, finding a path has a larger weight than the other benchmarks. </w:t>
+      </w:r>
+    </w:p>
+    <w:p>
+      <w:r>
+        <w:br w:type="page"/>
+      </w:r>
+    </w:p>
+    <w:p>
+      <w:pPr>
+        <w:pStyle w:val="ListParagraph"/>
+        <w:numPr>
+          <w:ilvl w:val="0"/>
+          <w:numId w:val="4"/>
+        </w:numPr>
+      </w:pPr>
+      <w:r>
+        <w:lastRenderedPageBreak/>
+        <w:t xml:space="preserve">Even after smoothing, for W2, </w:t>
+      </w:r>
+      <w:r>
+        <w:rPr>
+          <w:highlight w:val="yellow"/>
+        </w:rPr>
+        <w:t>n = 1000 r  = 2</w:t>
+      </w:r>
+      <w:r>
+        <w:t xml:space="preserve"> is the best configuration </w:t>
+      </w:r>
+      <w:r>
+        <w:rPr>
+          <w:noProof/>
+        </w:rPr>
+        <w:drawing>
+          <wp:anchor distT="0" distB="0" distL="114300" distR="114300" simplePos="0" relativeHeight="251672576" behindDoc="0" locked="0" layoutInCell="1" allowOverlap="1" wp14:anchorId="49954D98" wp14:editId="674E5AA3">
+            <wp:simplePos x="0" y="0"/>
+            <wp:positionH relativeFrom="margin">
+              <wp:align>center</wp:align>
+            </wp:positionH>
+            <wp:positionV relativeFrom="paragraph">
+              <wp:posOffset>929327</wp:posOffset>
+            </wp:positionV>
+            <wp:extent cx="4416425" cy="3312160"/>
+            <wp:effectExtent l="0" t="0" r="3175" b="2540"/>
+            <wp:wrapSquare wrapText="bothSides"/>
+            <wp:docPr id="22" name="Picture 22" descr="Chart&#10;&#10;Description automatically generated"/>
+            <wp:cNvGraphicFramePr>
+              <a:graphicFrameLocks xmlns:a="http://schemas.openxmlformats.org/drawingml/2006/main" noChangeAspect="1"/>
+            </wp:cNvGraphicFramePr>
+            <a:graphic xmlns:a="http://schemas.openxmlformats.org/drawingml/2006/main">
+              <a:graphicData uri="http://schemas.openxmlformats.org/drawingml/2006/picture">
+                <pic:pic xmlns:pic="http://schemas.openxmlformats.org/drawingml/2006/picture">
+                  <pic:nvPicPr>
+                    <pic:cNvPr id="22" name="Picture 22" descr="Chart&#10;&#10;Description automatically generated"/>
+                    <pic:cNvPicPr/>
+                  </pic:nvPicPr>
+                  <pic:blipFill>
+                    <a:blip r:embed="rId22">
+                      <a:extLst>
+                        <a:ext uri="{28A0092B-C50C-407E-A947-70E740481C1C}">
+                          <a14:useLocalDpi xmlns:a14="http://schemas.microsoft.com/office/drawing/2010/main" val="0"/>
+                        </a:ext>
+                      </a:extLst>
+                    </a:blip>
+                    <a:stretch>
+                      <a:fillRect/>
+                    </a:stretch>
+                  </pic:blipFill>
+                  <pic:spPr>
+                    <a:xfrm>
+                      <a:off x="0" y="0"/>
+                      <a:ext cx="4416425" cy="3312160"/>
+                    </a:xfrm>
+                    <a:prstGeom prst="rect">
+                      <a:avLst/>
+                    </a:prstGeom>
+                  </pic:spPr>
+                </pic:pic>
+              </a:graphicData>
+            </a:graphic>
+            <wp14:sizeRelH relativeFrom="margin">
+              <wp14:pctWidth>0</wp14:pctWidth>
+            </wp14:sizeRelH>
+            <wp14:sizeRelV relativeFrom="margin">
+              <wp14:pctHeight>0</wp14:pctHeight>
+            </wp14:sizeRelV>
+          </wp:anchor>
+        </w:drawing>
+      </w:r>
+      <w:r>
+        <w:t>for the same reasons stated in art iii)</w:t>
+      </w:r>
+      <w:r>
+        <w:br/>
+      </w:r>
+      <w:r>
+        <w:br/>
+      </w:r>
+      <w:r>
+        <w:br/>
+      </w:r>
+      <w:r>
+        <w:br/>
+      </w:r>
+      <w:r>
+        <w:br/>
+      </w:r>
+    </w:p>
+    <w:p>
+      <w:pPr>
+        <w:pStyle w:val="ListParagraph"/>
+        <w:ind w:left="1440"/>
+      </w:pPr>
+    </w:p>
+    <w:p>
+      <w:pPr>
+        <w:pStyle w:val="ListParagraph"/>
+      </w:pPr>
+    </w:p>
+    <w:p>
+      <w:pPr>
+        <w:pStyle w:val="ListParagraph"/>
+      </w:pPr>
+    </w:p>
+    <w:p>
+      <w:pPr>
+        <w:pStyle w:val="ListParagraph"/>
+      </w:pPr>
+    </w:p>
+    <w:p>
+      <w:pPr>
+        <w:pStyle w:val="ListParagraph"/>
+      </w:pPr>
+    </w:p>
+    <w:p>
+      <w:pPr>
+        <w:pStyle w:val="ListParagraph"/>
+      </w:pPr>
+    </w:p>
+    <w:p>
+      <w:pPr>
+        <w:pStyle w:val="ListParagraph"/>
+      </w:pPr>
+    </w:p>
+    <w:p>
+      <w:pPr>
+        <w:pStyle w:val="ListParagraph"/>
+      </w:pPr>
+    </w:p>
+    <w:p>
+      <w:pPr>
+        <w:pStyle w:val="ListParagraph"/>
+      </w:pPr>
+    </w:p>
+    <w:p>
+      <w:pPr>
+        <w:pStyle w:val="ListParagraph"/>
+      </w:pPr>
+    </w:p>
+    <w:p>
+      <w:pPr>
+        <w:pStyle w:val="ListParagraph"/>
+      </w:pPr>
+    </w:p>
+    <w:p>
+      <w:pPr>
+        <w:pStyle w:val="ListParagraph"/>
+      </w:pPr>
+    </w:p>
+    <w:p>
+      <w:pPr>
+        <w:pStyle w:val="ListParagraph"/>
+      </w:pPr>
+    </w:p>
+    <w:p>
+      <w:pPr>
+        <w:pStyle w:val="ListParagraph"/>
+      </w:pPr>
+    </w:p>
+    <w:p>
+      <w:pPr>
+        <w:pStyle w:val="ListParagraph"/>
+      </w:pPr>
+    </w:p>
+    <w:p>
+      <w:pPr>
+        <w:pStyle w:val="ListParagraph"/>
+      </w:pPr>
+    </w:p>
+    <w:p>
+      <w:pPr>
+        <w:pStyle w:val="ListParagraph"/>
+      </w:pPr>
+    </w:p>
+    <w:p>
+      <w:pPr>
+        <w:pStyle w:val="ListParagraph"/>
+      </w:pPr>
+    </w:p>
+    <w:p>
+      <w:pPr>
+        <w:pStyle w:val="ListParagraph"/>
+      </w:pPr>
+      <w:r>
+        <w:rPr>
+          <w:noProof/>
+        </w:rPr>
+        <w:drawing>
+          <wp:anchor distT="0" distB="0" distL="114300" distR="114300" simplePos="0" relativeHeight="251673600" behindDoc="0" locked="0" layoutInCell="1" allowOverlap="1" wp14:anchorId="774A0833" wp14:editId="22C275A4">
+            <wp:simplePos x="0" y="0"/>
+            <wp:positionH relativeFrom="column">
+              <wp:posOffset>774700</wp:posOffset>
+            </wp:positionH>
+            <wp:positionV relativeFrom="paragraph">
+              <wp:posOffset>9525</wp:posOffset>
+            </wp:positionV>
+            <wp:extent cx="4411345" cy="3308350"/>
+            <wp:effectExtent l="0" t="0" r="8255" b="6350"/>
+            <wp:wrapSquare wrapText="bothSides"/>
+            <wp:docPr id="23" name="Picture 23" descr="Chart, bar chart&#10;&#10;Description automatically generated"/>
+            <wp:cNvGraphicFramePr>
+              <a:graphicFrameLocks xmlns:a="http://schemas.openxmlformats.org/drawingml/2006/main" noChangeAspect="1"/>
+            </wp:cNvGraphicFramePr>
+            <a:graphic xmlns:a="http://schemas.openxmlformats.org/drawingml/2006/main">
+              <a:graphicData uri="http://schemas.openxmlformats.org/drawingml/2006/picture">
+                <pic:pic xmlns:pic="http://schemas.openxmlformats.org/drawingml/2006/picture">
+                  <pic:nvPicPr>
+                    <pic:cNvPr id="23" name="Picture 23" descr="Chart, bar chart&#10;&#10;Description automatically generated"/>
+                    <pic:cNvPicPr/>
+                  </pic:nvPicPr>
+                  <pic:blipFill>
+                    <a:blip r:embed="rId23">
+                      <a:extLst>
+                        <a:ext uri="{28A0092B-C50C-407E-A947-70E740481C1C}">
+                          <a14:useLocalDpi xmlns:a14="http://schemas.microsoft.com/office/drawing/2010/main" val="0"/>
+                        </a:ext>
+                      </a:extLst>
+                    </a:blip>
+                    <a:stretch>
+                      <a:fillRect/>
+                    </a:stretch>
+                  </pic:blipFill>
+                  <pic:spPr>
+                    <a:xfrm>
+                      <a:off x="0" y="0"/>
+                      <a:ext cx="4411345" cy="3308350"/>
+                    </a:xfrm>
+                    <a:prstGeom prst="rect">
+                      <a:avLst/>
+                    </a:prstGeom>
+                  </pic:spPr>
+                </pic:pic>
+              </a:graphicData>
+            </a:graphic>
+            <wp14:sizeRelH relativeFrom="margin">
+              <wp14:pctWidth>0</wp14:pctWidth>
+            </wp14:sizeRelH>
+            <wp14:sizeRelV relativeFrom="margin">
+              <wp14:pctHeight>0</wp14:pctHeight>
+            </wp14:sizeRelV>
+          </wp:anchor>
+        </w:drawing>
+      </w:r>
+    </w:p>
+    <w:p>
+      <w:pPr>
+        <w:pStyle w:val="ListParagraph"/>
+      </w:pPr>
+    </w:p>
+    <w:p>
+      <w:pPr>
+        <w:pStyle w:val="ListParagraph"/>
+      </w:pPr>
+    </w:p>
+    <w:p>
+      <w:pPr>
+        <w:pStyle w:val="ListParagraph"/>
+      </w:pPr>
+    </w:p>
+    <w:p>
+      <w:pPr>
+        <w:pStyle w:val="ListParagraph"/>
+      </w:pPr>
+    </w:p>
+    <w:p>
+      <w:pPr>
+        <w:pStyle w:val="ListParagraph"/>
+      </w:pPr>
+    </w:p>
+    <w:p>
+      <w:pPr>
+        <w:pStyle w:val="ListParagraph"/>
+      </w:pPr>
+    </w:p>
+    <w:p>
+      <w:pPr>
+        <w:pStyle w:val="ListParagraph"/>
+      </w:pPr>
+    </w:p>
+    <w:p>
+      <w:pPr>
+        <w:pStyle w:val="ListParagraph"/>
+      </w:pPr>
+    </w:p>
+    <w:p>
+      <w:pPr>
+        <w:pStyle w:val="ListParagraph"/>
+      </w:pPr>
+    </w:p>
+    <w:p>
+      <w:pPr>
+        <w:pStyle w:val="ListParagraph"/>
+      </w:pPr>
+    </w:p>
+    <w:p>
+      <w:pPr>
+        <w:pStyle w:val="ListParagraph"/>
+      </w:pPr>
+    </w:p>
+    <w:p>
+      <w:pPr>
+        <w:pStyle w:val="ListParagraph"/>
+      </w:pPr>
+    </w:p>
+    <w:p>
+      <w:pPr>
+        <w:pStyle w:val="ListParagraph"/>
+      </w:pPr>
+    </w:p>
+    <w:p>
+      <w:pPr>
+        <w:pStyle w:val="ListParagraph"/>
+      </w:pPr>
+    </w:p>
+    <w:p>
+      <w:pPr>
+        <w:pStyle w:val="ListParagraph"/>
+      </w:pPr>
+    </w:p>
+    <w:p>
+      <w:pPr>
+        <w:pStyle w:val="ListParagraph"/>
+      </w:pPr>
+    </w:p>
+    <w:p>
+      <w:pPr>
+        <w:pStyle w:val="ListParagraph"/>
+      </w:pPr>
+    </w:p>
+    <w:p>
+      <w:pPr>
+        <w:pStyle w:val="ListParagraph"/>
+      </w:pPr>
+    </w:p>
+    <w:p>
+      <w:pPr>
+        <w:pStyle w:val="ListParagraph"/>
+      </w:pPr>
+      <w:r>
+        <w:rPr>
+          <w:noProof/>
+        </w:rPr>
+        <w:drawing>
+          <wp:anchor distT="0" distB="0" distL="114300" distR="114300" simplePos="0" relativeHeight="251674624" behindDoc="0" locked="0" layoutInCell="1" allowOverlap="1" wp14:anchorId="65854C83" wp14:editId="6E18EFD1">
+            <wp:simplePos x="0" y="0"/>
+            <wp:positionH relativeFrom="margin">
+              <wp:posOffset>596685</wp:posOffset>
+            </wp:positionH>
+            <wp:positionV relativeFrom="paragraph">
+              <wp:posOffset>162441</wp:posOffset>
+            </wp:positionV>
+            <wp:extent cx="4664710" cy="3498215"/>
+            <wp:effectExtent l="0" t="0" r="2540" b="6985"/>
+            <wp:wrapSquare wrapText="bothSides"/>
+            <wp:docPr id="24" name="Picture 24" descr="Chart, scatter chart&#10;&#10;Description automatically generated"/>
+            <wp:cNvGraphicFramePr>
+              <a:graphicFrameLocks xmlns:a="http://schemas.openxmlformats.org/drawingml/2006/main" noChangeAspect="1"/>
+            </wp:cNvGraphicFramePr>
+            <a:graphic xmlns:a="http://schemas.openxmlformats.org/drawingml/2006/main">
+              <a:graphicData uri="http://schemas.openxmlformats.org/drawingml/2006/picture">
+                <pic:pic xmlns:pic="http://schemas.openxmlformats.org/drawingml/2006/picture">
+                  <pic:nvPicPr>
+                    <pic:cNvPr id="24" name="Picture 24" descr="Chart, scatter chart&#10;&#10;Description automatically generated"/>
+                    <pic:cNvPicPr/>
+                  </pic:nvPicPr>
+                  <pic:blipFill>
+                    <a:blip r:embed="rId24">
+                      <a:extLst>
+                        <a:ext uri="{28A0092B-C50C-407E-A947-70E740481C1C}">
+                          <a14:useLocalDpi xmlns:a14="http://schemas.microsoft.com/office/drawing/2010/main" val="0"/>
+                        </a:ext>
+                      </a:extLst>
+                    </a:blip>
+                    <a:stretch>
+                      <a:fillRect/>
+                    </a:stretch>
+                  </pic:blipFill>
+                  <pic:spPr>
+                    <a:xfrm>
+                      <a:off x="0" y="0"/>
+                      <a:ext cx="4664710" cy="3498215"/>
+                    </a:xfrm>
+                    <a:prstGeom prst="rect">
+                      <a:avLst/>
+                    </a:prstGeom>
+                  </pic:spPr>
+                </pic:pic>
+              </a:graphicData>
+            </a:graphic>
+            <wp14:sizeRelH relativeFrom="margin">
+              <wp14:pctWidth>0</wp14:pctWidth>
+            </wp14:sizeRelH>
+            <wp14:sizeRelV relativeFrom="margin">
+              <wp14:pctHeight>0</wp14:pctHeight>
+            </wp14:sizeRelV>
+          </wp:anchor>
+        </w:drawing>
+      </w:r>
+    </w:p>
+    <w:p>
+      <w:pPr>
+        <w:pStyle w:val="ListParagraph"/>
+      </w:pPr>
+    </w:p>
+    <w:p>
+      <w:pPr>
+        <w:pStyle w:val="ListParagraph"/>
+      </w:pPr>
+    </w:p>
+    <w:p>
+      <w:pPr>
+        <w:pStyle w:val="ListParagraph"/>
+      </w:pPr>
+    </w:p>
+    <w:p>
+      <w:pPr>
+        <w:pStyle w:val="ListParagraph"/>
+      </w:pPr>
+    </w:p>
+    <w:p>
+      <w:pPr>
+        <w:pStyle w:val="ListParagraph"/>
+      </w:pPr>
+    </w:p>
+    <w:p>
+      <w:pPr>
+        <w:pStyle w:val="ListParagraph"/>
+      </w:pPr>
+    </w:p>
+    <w:p>
+      <w:pPr>
+        <w:pStyle w:val="ListParagraph"/>
+      </w:pPr>
+    </w:p>
+    <w:p>
+      <w:pPr>
+        <w:pStyle w:val="ListParagraph"/>
+      </w:pPr>
+    </w:p>
+    <w:p>
+      <w:pPr>
+        <w:pStyle w:val="ListParagraph"/>
+      </w:pPr>
+    </w:p>
+    <w:p>
+      <w:pPr>
+        <w:pStyle w:val="ListParagraph"/>
+      </w:pPr>
+    </w:p>
+    <w:p>
+      <w:pPr>
+        <w:pStyle w:val="ListParagraph"/>
+      </w:pPr>
+    </w:p>
+    <w:p>
+      <w:pPr>
+        <w:pStyle w:val="ListParagraph"/>
+      </w:pPr>
+    </w:p>
+    <w:p>
+      <w:pPr>
+        <w:pStyle w:val="ListParagraph"/>
+      </w:pPr>
+    </w:p>
+    <w:p>
+      <w:pPr>
+        <w:pStyle w:val="ListParagraph"/>
+      </w:pPr>
+    </w:p>
+    <w:p>
+      <w:pPr>
+        <w:pStyle w:val="ListParagraph"/>
+      </w:pPr>
+    </w:p>
+    <w:p>
+      <w:pPr>
+        <w:pStyle w:val="ListParagraph"/>
+      </w:pPr>
+    </w:p>
+    <w:p>
+      <w:pPr>
+        <w:pStyle w:val="ListParagraph"/>
+      </w:pPr>
+    </w:p>
+    <w:p>
+      <w:pPr>
+        <w:pStyle w:val="ListParagraph"/>
+      </w:pPr>
+    </w:p>
+    <w:p>
+      <w:pPr>
+        <w:pStyle w:val="ListParagraph"/>
+      </w:pPr>
+    </w:p>
+    <w:p>
+      <w:pPr>
+        <w:pStyle w:val="ListParagraph"/>
+      </w:pPr>
+    </w:p>
+    <w:p>
+      <w:pPr>
+        <w:pStyle w:val="ListParagraph"/>
+      </w:pPr>
+    </w:p>
+    <w:p>
+      <w:pPr>
+        <w:pStyle w:val="ListParagraph"/>
+        <w:numPr>
+          <w:ilvl w:val="0"/>
+          <w:numId w:val="1"/>
+        </w:numPr>
+      </w:pPr>
+      <w:r>
+        <w:t xml:space="preserve">Yes. Small changes would have to be made in the sense that we now introduce a kinematic model of the 2DOF manipulator. We will need to use this model to check for collisions when we randomly sample for </w:t>
+      </w:r>
+      <m:oMath>
+        <m:sSub>
+          <m:sSubPr>
+            <m:ctrlPr>
+              <w:rPr>
+                <w:rFonts w:ascii="Cambria Math" w:hAnsi="Cambria Math"/>
+                <w:i/>
+              </w:rPr>
+            </m:ctrlPr>
+          </m:sSubPr>
+          <m:e>
+            <m:r>
+              <w:rPr>
+                <w:rFonts w:ascii="Cambria Math" w:hAnsi="Cambria Math"/>
+              </w:rPr>
+              <m:t>θ</m:t>
+            </m:r>
+          </m:e>
+          <m:sub>
+            <m:r>
+              <w:rPr>
+                <w:rFonts w:ascii="Cambria Math" w:hAnsi="Cambria Math"/>
+              </w:rPr>
+              <m:t>1</m:t>
+            </m:r>
+          </m:sub>
+        </m:sSub>
+      </m:oMath>
+      <w:r>
+        <w:rPr>
+          <w:rFonts w:eastAsiaTheme="minorEastAsia"/>
+        </w:rPr>
+        <w:t xml:space="preserve"> and </w:t>
+      </w:r>
+      <m:oMath>
+        <m:sSub>
+          <m:sSubPr>
+            <m:ctrlPr>
+              <w:rPr>
+                <w:rFonts w:ascii="Cambria Math" w:hAnsi="Cambria Math"/>
+                <w:i/>
+              </w:rPr>
+            </m:ctrlPr>
+          </m:sSubPr>
+          <m:e>
+            <m:r>
+              <w:rPr>
+                <w:rFonts w:ascii="Cambria Math" w:hAnsi="Cambria Math"/>
+              </w:rPr>
+              <m:t>θ</m:t>
+            </m:r>
+          </m:e>
+          <m:sub>
+            <m:r>
+              <w:rPr>
+                <w:rFonts w:ascii="Cambria Math" w:hAnsi="Cambria Math"/>
+              </w:rPr>
+              <m:t>2</m:t>
+            </m:r>
+          </m:sub>
+        </m:sSub>
+      </m:oMath>
+      <w:r>
+        <w:t xml:space="preserve">. After this, I could freely sample and check for collisions in the </w:t>
+      </w:r>
+      <w:r>
+        <w:rPr>
+          <w:i/>
+          <w:iCs/>
+        </w:rPr>
+        <w:t>discrete</w:t>
+      </w:r>
+      <w:r>
+        <w:rPr>
+          <w:b/>
+          <w:bCs/>
+          <w:i/>
+          <w:iCs/>
+        </w:rPr>
+        <w:t xml:space="preserve"> </w:t>
+      </w:r>
+      <w:r>
+        <w:t xml:space="preserve"> C-Space map to ensure that connections between samples do not collide</w:t>
+      </w:r>
+      <w:r>
+        <w:t xml:space="preserve"> C-Space </w:t>
+      </w:r>
+      <w:r>
+        <w:t xml:space="preserve">obstacle. </w:t>
+      </w:r>
+      <w:r>
+        <w:t xml:space="preserve">This would be relatively simple because I represent each grid as a square which I could easily add as an obstacle file in my code. </w:t>
+      </w:r>
+    </w:p>
+    <w:p>
+      <w:r>
+        <w:br w:type="page"/>
+      </w:r>
+    </w:p>
+    <w:p>
+      <w:pPr>
+        <w:rPr>
+          <w:b/>
+          <w:bCs/>
+          <w:sz w:val="40"/>
+          <w:szCs w:val="40"/>
+        </w:rPr>
+      </w:pPr>
+      <w:r>
+        <w:rPr>
+          <w:b/>
+          <w:bCs/>
+          <w:sz w:val="40"/>
+          <w:szCs w:val="40"/>
+        </w:rPr>
+        <w:lastRenderedPageBreak/>
+        <w:t xml:space="preserve">Exercise </w:t>
+      </w:r>
+      <w:r>
+        <w:rPr>
+          <w:b/>
+          <w:bCs/>
+          <w:sz w:val="40"/>
+          <w:szCs w:val="40"/>
+        </w:rPr>
+        <w:t>2</w:t>
+      </w:r>
+    </w:p>
+    <w:p>
+      <w:pPr>
+        <w:pStyle w:val="ListParagraph"/>
+        <w:numPr>
+          <w:ilvl w:val="0"/>
+          <w:numId w:val="6"/>
+        </w:numPr>
+      </w:pPr>
+      <w:r>
+        <w:rPr>
+          <w:noProof/>
+        </w:rPr>
+        <w:drawing>
+          <wp:anchor distT="0" distB="0" distL="114300" distR="114300" simplePos="0" relativeHeight="251676672" behindDoc="0" locked="0" layoutInCell="1" allowOverlap="1" wp14:anchorId="7E30E8B5" wp14:editId="5593FF4B">
+            <wp:simplePos x="0" y="0"/>
+            <wp:positionH relativeFrom="margin">
+              <wp:align>center</wp:align>
+            </wp:positionH>
+            <wp:positionV relativeFrom="paragraph">
+              <wp:posOffset>460232</wp:posOffset>
+            </wp:positionV>
+            <wp:extent cx="3729990" cy="3768090"/>
+            <wp:effectExtent l="0" t="0" r="3810" b="3810"/>
+            <wp:wrapSquare wrapText="bothSides"/>
+            <wp:docPr id="5" name="Picture 5" descr="Chart&#10;&#10;Description automatically generated"/>
+            <wp:cNvGraphicFramePr>
+              <a:graphicFrameLocks xmlns:a="http://schemas.openxmlformats.org/drawingml/2006/main" noChangeAspect="1"/>
+            </wp:cNvGraphicFramePr>
+            <a:graphic xmlns:a="http://schemas.openxmlformats.org/drawingml/2006/main">
+              <a:graphicData uri="http://schemas.openxmlformats.org/drawingml/2006/picture">
+                <pic:pic xmlns:pic="http://schemas.openxmlformats.org/drawingml/2006/picture">
+                  <pic:nvPicPr>
+                    <pic:cNvPr id="5" name="Picture 5" descr="Chart&#10;&#10;Description automatically generated"/>
+                    <pic:cNvPicPr/>
+                  </pic:nvPicPr>
+                  <pic:blipFill rotWithShape="1">
+                    <a:blip r:embed="rId25" cstate="print">
+                      <a:extLst>
+                        <a:ext uri="{28A0092B-C50C-407E-A947-70E740481C1C}">
+                          <a14:useLocalDpi xmlns:a14="http://schemas.microsoft.com/office/drawing/2010/main" val="0"/>
+                        </a:ext>
+                      </a:extLst>
+                    </a:blip>
+                    <a:srcRect l="26182" r="25559"/>
+                    <a:stretch/>
+                  </pic:blipFill>
+                  <pic:spPr bwMode="auto">
+                    <a:xfrm>
+                      <a:off x="0" y="0"/>
+                      <a:ext cx="3729990" cy="3768090"/>
+                    </a:xfrm>
+                    <a:prstGeom prst="rect">
+                      <a:avLst/>
+                    </a:prstGeom>
+                    <a:ln>
+                      <a:noFill/>
+                    </a:ln>
+                    <a:extLst>
+                      <a:ext uri="{53640926-AAD7-44D8-BBD7-CCE9431645EC}">
+                        <a14:shadowObscured xmlns:a14="http://schemas.microsoft.com/office/drawing/2010/main"/>
+                      </a:ext>
+                    </a:extLst>
+                  </pic:spPr>
+                </pic:pic>
+              </a:graphicData>
+            </a:graphic>
+            <wp14:sizeRelH relativeFrom="margin">
+              <wp14:pctWidth>0</wp14:pctWidth>
+            </wp14:sizeRelH>
+            <wp14:sizeRelV relativeFrom="margin">
+              <wp14:pctHeight>0</wp14:pctHeight>
+            </wp14:sizeRelV>
+          </wp:anchor>
+        </w:drawing>
+      </w:r>
+      <w:proofErr w:type="spellStart"/>
+      <w:r>
+        <w:t>GoalBiasRRT</w:t>
+      </w:r>
+      <w:proofErr w:type="spellEnd"/>
+      <w:r>
+        <w:t xml:space="preserve"> planner path</w:t>
+      </w:r>
+      <w:r>
+        <w:br/>
+      </w:r>
+      <w:r>
+        <w:br/>
+      </w:r>
+    </w:p>
+    <w:p>
+      <w:pPr>
+        <w:pStyle w:val="ListParagraph"/>
+        <w:jc w:val="center"/>
+        <w:rPr>
+          <w:noProof/>
+        </w:rPr>
+      </w:pPr>
+    </w:p>
+    <w:p>
+      <w:pPr>
+        <w:pStyle w:val="ListParagraph"/>
+      </w:pPr>
+    </w:p>
+    <w:p>
+      <w:r>
+        <w:rPr>
+          <w:noProof/>
+        </w:rPr>
+        <w:drawing>
+          <wp:anchor distT="0" distB="0" distL="114300" distR="114300" simplePos="0" relativeHeight="251675648" behindDoc="0" locked="0" layoutInCell="1" allowOverlap="1" wp14:anchorId="2757A29D" wp14:editId="15C3709C">
+            <wp:simplePos x="0" y="0"/>
+            <wp:positionH relativeFrom="margin">
+              <wp:align>center</wp:align>
+            </wp:positionH>
+            <wp:positionV relativeFrom="paragraph">
+              <wp:posOffset>3672697</wp:posOffset>
+            </wp:positionV>
+            <wp:extent cx="6730365" cy="2617470"/>
+            <wp:effectExtent l="0" t="0" r="0" b="0"/>
+            <wp:wrapSquare wrapText="bothSides"/>
+            <wp:docPr id="6" name="Picture 6" descr="A picture containing text, screenshot, indoor&#10;&#10;Description automatically generated"/>
+            <wp:cNvGraphicFramePr>
+              <a:graphicFrameLocks xmlns:a="http://schemas.openxmlformats.org/drawingml/2006/main" noChangeAspect="1"/>
+            </wp:cNvGraphicFramePr>
+            <a:graphic xmlns:a="http://schemas.openxmlformats.org/drawingml/2006/main">
+              <a:graphicData uri="http://schemas.openxmlformats.org/drawingml/2006/picture">
+                <pic:pic xmlns:pic="http://schemas.openxmlformats.org/drawingml/2006/picture">
+                  <pic:nvPicPr>
+                    <pic:cNvPr id="6" name="Picture 6" descr="A picture containing text, screenshot, indoor&#10;&#10;Description automatically generated"/>
+                    <pic:cNvPicPr/>
+                  </pic:nvPicPr>
+                  <pic:blipFill rotWithShape="1">
+                    <a:blip r:embed="rId26">
+                      <a:extLst>
+                        <a:ext uri="{28A0092B-C50C-407E-A947-70E740481C1C}">
+                          <a14:useLocalDpi xmlns:a14="http://schemas.microsoft.com/office/drawing/2010/main" val="0"/>
+                        </a:ext>
+                      </a:extLst>
+                    </a:blip>
+                    <a:srcRect l="9305" t="16801" r="8685" b="17768"/>
+                    <a:stretch/>
+                  </pic:blipFill>
+                  <pic:spPr bwMode="auto">
+                    <a:xfrm>
+                      <a:off x="0" y="0"/>
+                      <a:ext cx="6730365" cy="2617470"/>
+                    </a:xfrm>
+                    <a:prstGeom prst="rect">
+                      <a:avLst/>
+                    </a:prstGeom>
+                    <a:ln>
+                      <a:noFill/>
+                    </a:ln>
+                    <a:extLst>
+                      <a:ext uri="{53640926-AAD7-44D8-BBD7-CCE9431645EC}">
+                        <a14:shadowObscured xmlns:a14="http://schemas.microsoft.com/office/drawing/2010/main"/>
+                      </a:ext>
+                    </a:extLst>
+                  </pic:spPr>
+                </pic:pic>
+              </a:graphicData>
+            </a:graphic>
+            <wp14:sizeRelH relativeFrom="margin">
+              <wp14:pctWidth>0</wp14:pctWidth>
+            </wp14:sizeRelH>
+            <wp14:sizeRelV relativeFrom="margin">
+              <wp14:pctHeight>0</wp14:pctHeight>
+            </wp14:sizeRelV>
+          </wp:anchor>
+        </w:drawing>
+      </w:r>
+      <w:r>
+        <w:br w:type="page"/>
+      </w:r>
+    </w:p>
+    <w:p>
+      <w:pPr>
+        <w:pStyle w:val="ListParagraph"/>
+        <w:numPr>
+          <w:ilvl w:val="0"/>
+          <w:numId w:val="6"/>
+        </w:numPr>
+      </w:pPr>
+      <w:r>
+        <w:lastRenderedPageBreak/>
+        <w:br/>
+      </w:r>
+      <w:r>
+        <w:br/>
+      </w:r>
+      <w:r>
+        <w:rPr>
+          <w:b/>
+          <w:bCs/>
+          <w:u w:val="single"/>
+        </w:rPr>
+        <w:t>Workspace 1</w:t>
+      </w:r>
+    </w:p>
+    <w:p>
+      <w:pPr>
+        <w:pStyle w:val="ListParagraph"/>
+        <w:rPr>
+          <w:u w:val="single"/>
+        </w:rPr>
+      </w:pPr>
+      <w:r>
+        <w:rPr>
+          <w:noProof/>
+        </w:rPr>
+        <w:drawing>
+          <wp:anchor distT="0" distB="0" distL="114300" distR="114300" simplePos="0" relativeHeight="251677696" behindDoc="0" locked="0" layoutInCell="1" allowOverlap="1" wp14:anchorId="1AD7C879" wp14:editId="3B3E4CD4">
+            <wp:simplePos x="0" y="0"/>
+            <wp:positionH relativeFrom="column">
+              <wp:posOffset>426822</wp:posOffset>
+            </wp:positionH>
+            <wp:positionV relativeFrom="paragraph">
+              <wp:posOffset>206601</wp:posOffset>
+            </wp:positionV>
+            <wp:extent cx="4933315" cy="3699510"/>
+            <wp:effectExtent l="0" t="0" r="635" b="0"/>
+            <wp:wrapSquare wrapText="bothSides"/>
+            <wp:docPr id="7" name="Picture 7" descr="Table&#10;&#10;Description automatically generated"/>
+            <wp:cNvGraphicFramePr>
+              <a:graphicFrameLocks xmlns:a="http://schemas.openxmlformats.org/drawingml/2006/main" noChangeAspect="1"/>
+            </wp:cNvGraphicFramePr>
+            <a:graphic xmlns:a="http://schemas.openxmlformats.org/drawingml/2006/main">
+              <a:graphicData uri="http://schemas.openxmlformats.org/drawingml/2006/picture">
+                <pic:pic xmlns:pic="http://schemas.openxmlformats.org/drawingml/2006/picture">
+                  <pic:nvPicPr>
+                    <pic:cNvPr id="7" name="Picture 7" descr="Table&#10;&#10;Description automatically generated"/>
+                    <pic:cNvPicPr/>
+                  </pic:nvPicPr>
+                  <pic:blipFill>
+                    <a:blip r:embed="rId27">
+                      <a:extLst>
+                        <a:ext uri="{28A0092B-C50C-407E-A947-70E740481C1C}">
+                          <a14:useLocalDpi xmlns:a14="http://schemas.microsoft.com/office/drawing/2010/main" val="0"/>
+                        </a:ext>
+                      </a:extLst>
+                    </a:blip>
+                    <a:stretch>
+                      <a:fillRect/>
+                    </a:stretch>
+                  </pic:blipFill>
+                  <pic:spPr>
+                    <a:xfrm>
+                      <a:off x="0" y="0"/>
+                      <a:ext cx="4933315" cy="3699510"/>
+                    </a:xfrm>
+                    <a:prstGeom prst="rect">
+                      <a:avLst/>
+                    </a:prstGeom>
+                  </pic:spPr>
+                </pic:pic>
+              </a:graphicData>
+            </a:graphic>
+            <wp14:sizeRelH relativeFrom="margin">
+              <wp14:pctWidth>0</wp14:pctWidth>
+            </wp14:sizeRelH>
+            <wp14:sizeRelV relativeFrom="margin">
+              <wp14:pctHeight>0</wp14:pctHeight>
+            </wp14:sizeRelV>
+          </wp:anchor>
+        </w:drawing>
+      </w:r>
+    </w:p>
+    <w:p>
+      <w:pPr>
+        <w:pStyle w:val="ListParagraph"/>
+      </w:pPr>
+    </w:p>
+    <w:p>
+      <w:r>
+        <w:rPr>
+          <w:noProof/>
+        </w:rPr>
+        <w:drawing>
+          <wp:anchor distT="0" distB="0" distL="114300" distR="114300" simplePos="0" relativeHeight="251678720" behindDoc="0" locked="0" layoutInCell="1" allowOverlap="1" wp14:anchorId="6C9C6259" wp14:editId="296DE992">
+            <wp:simplePos x="0" y="0"/>
+            <wp:positionH relativeFrom="margin">
+              <wp:posOffset>567690</wp:posOffset>
+            </wp:positionH>
+            <wp:positionV relativeFrom="paragraph">
+              <wp:posOffset>3672205</wp:posOffset>
+            </wp:positionV>
+            <wp:extent cx="4669790" cy="3502660"/>
+            <wp:effectExtent l="0" t="0" r="0" b="2540"/>
+            <wp:wrapSquare wrapText="bothSides"/>
+            <wp:docPr id="12" name="Picture 12" descr="Chart, box and whisker chart&#10;&#10;Description automatically generated"/>
+            <wp:cNvGraphicFramePr>
+              <a:graphicFrameLocks xmlns:a="http://schemas.openxmlformats.org/drawingml/2006/main" noChangeAspect="1"/>
+            </wp:cNvGraphicFramePr>
+            <a:graphic xmlns:a="http://schemas.openxmlformats.org/drawingml/2006/main">
+              <a:graphicData uri="http://schemas.openxmlformats.org/drawingml/2006/picture">
+                <pic:pic xmlns:pic="http://schemas.openxmlformats.org/drawingml/2006/picture">
+                  <pic:nvPicPr>
+                    <pic:cNvPr id="12" name="Picture 12" descr="Chart, box and whisker chart&#10;&#10;Description automatically generated"/>
+                    <pic:cNvPicPr/>
+                  </pic:nvPicPr>
+                  <pic:blipFill>
+                    <a:blip r:embed="rId28">
+                      <a:extLst>
+                        <a:ext uri="{28A0092B-C50C-407E-A947-70E740481C1C}">
+                          <a14:useLocalDpi xmlns:a14="http://schemas.microsoft.com/office/drawing/2010/main" val="0"/>
+                        </a:ext>
+                      </a:extLst>
+                    </a:blip>
+                    <a:stretch>
+                      <a:fillRect/>
+                    </a:stretch>
+                  </pic:blipFill>
+                  <pic:spPr>
+                    <a:xfrm>
+                      <a:off x="0" y="0"/>
+                      <a:ext cx="4669790" cy="3502660"/>
+                    </a:xfrm>
+                    <a:prstGeom prst="rect">
+                      <a:avLst/>
+                    </a:prstGeom>
+                  </pic:spPr>
+                </pic:pic>
+              </a:graphicData>
+            </a:graphic>
+            <wp14:sizeRelH relativeFrom="margin">
+              <wp14:pctWidth>0</wp14:pctWidth>
+            </wp14:sizeRelH>
+            <wp14:sizeRelV relativeFrom="margin">
+              <wp14:pctHeight>0</wp14:pctHeight>
+            </wp14:sizeRelV>
+          </wp:anchor>
+        </w:drawing>
+      </w:r>
+      <w:r>
+        <w:br w:type="page"/>
+      </w:r>
+    </w:p>
+    <w:p>
+      <w:pPr>
+        <w:pStyle w:val="ListParagraph"/>
+      </w:pPr>
+      <w:r>
+        <w:rPr>
+          <w:noProof/>
+        </w:rPr>
+        <w:lastRenderedPageBreak/>
+        <w:drawing>
+          <wp:anchor distT="0" distB="0" distL="114300" distR="114300" simplePos="0" relativeHeight="251679744" behindDoc="0" locked="0" layoutInCell="1" allowOverlap="1" wp14:anchorId="52B217F3" wp14:editId="01123844">
+            <wp:simplePos x="0" y="0"/>
+            <wp:positionH relativeFrom="column">
+              <wp:posOffset>552982</wp:posOffset>
+            </wp:positionH>
+            <wp:positionV relativeFrom="paragraph">
+              <wp:posOffset>512</wp:posOffset>
+            </wp:positionV>
+            <wp:extent cx="4719320" cy="3539490"/>
+            <wp:effectExtent l="0" t="0" r="5080" b="3810"/>
+            <wp:wrapSquare wrapText="bothSides"/>
+            <wp:docPr id="25" name="Picture 25" descr="Chart, box and whisker chart&#10;&#10;Description automatically generated"/>
+            <wp:cNvGraphicFramePr>
+              <a:graphicFrameLocks xmlns:a="http://schemas.openxmlformats.org/drawingml/2006/main" noChangeAspect="1"/>
+            </wp:cNvGraphicFramePr>
+            <a:graphic xmlns:a="http://schemas.openxmlformats.org/drawingml/2006/main">
+              <a:graphicData uri="http://schemas.openxmlformats.org/drawingml/2006/picture">
+                <pic:pic xmlns:pic="http://schemas.openxmlformats.org/drawingml/2006/picture">
+                  <pic:nvPicPr>
+                    <pic:cNvPr id="25" name="Picture 25" descr="Chart, box and whisker chart&#10;&#10;Description automatically generated"/>
+                    <pic:cNvPicPr/>
+                  </pic:nvPicPr>
+                  <pic:blipFill>
+                    <a:blip r:embed="rId29">
+                      <a:extLst>
+                        <a:ext uri="{28A0092B-C50C-407E-A947-70E740481C1C}">
+                          <a14:useLocalDpi xmlns:a14="http://schemas.microsoft.com/office/drawing/2010/main" val="0"/>
+                        </a:ext>
+                      </a:extLst>
+                    </a:blip>
+                    <a:stretch>
+                      <a:fillRect/>
+                    </a:stretch>
+                  </pic:blipFill>
+                  <pic:spPr>
+                    <a:xfrm>
+                      <a:off x="0" y="0"/>
+                      <a:ext cx="4719320" cy="3539490"/>
+                    </a:xfrm>
+                    <a:prstGeom prst="rect">
+                      <a:avLst/>
+                    </a:prstGeom>
+                  </pic:spPr>
+                </pic:pic>
+              </a:graphicData>
+            </a:graphic>
+            <wp14:sizeRelH relativeFrom="margin">
+              <wp14:pctWidth>0</wp14:pctWidth>
+            </wp14:sizeRelH>
+            <wp14:sizeRelV relativeFrom="margin">
+              <wp14:pctHeight>0</wp14:pctHeight>
+            </wp14:sizeRelV>
+          </wp:anchor>
+        </w:drawing>
+      </w:r>
+    </w:p>
+    <w:p>
+      <w:pPr>
+        <w:pStyle w:val="ListParagraph"/>
+      </w:pPr>
+    </w:p>
+    <w:p>
+      <w:pPr>
+        <w:pStyle w:val="ListParagraph"/>
+      </w:pPr>
+    </w:p>
+    <w:p>
+      <w:pPr>
+        <w:pStyle w:val="ListParagraph"/>
+      </w:pPr>
+    </w:p>
+    <w:p>
+      <w:pPr>
+        <w:pStyle w:val="ListParagraph"/>
+      </w:pPr>
+    </w:p>
+    <w:p>
+      <w:pPr>
+        <w:pStyle w:val="ListParagraph"/>
+      </w:pPr>
+    </w:p>
+    <w:p>
+      <w:pPr>
+        <w:pStyle w:val="ListParagraph"/>
+      </w:pPr>
+    </w:p>
+    <w:p>
+      <w:pPr>
+        <w:pStyle w:val="ListParagraph"/>
+      </w:pPr>
+    </w:p>
+    <w:p>
+      <w:pPr>
+        <w:pStyle w:val="ListParagraph"/>
+      </w:pPr>
+    </w:p>
+    <w:p>
+      <w:pPr>
+        <w:pStyle w:val="ListParagraph"/>
+      </w:pPr>
+    </w:p>
+    <w:p>
+      <w:pPr>
+        <w:pStyle w:val="ListParagraph"/>
+      </w:pPr>
+    </w:p>
+    <w:p>
+      <w:pPr>
+        <w:pStyle w:val="ListParagraph"/>
+      </w:pPr>
+    </w:p>
+    <w:p>
+      <w:pPr>
+        <w:pStyle w:val="ListParagraph"/>
+      </w:pPr>
+    </w:p>
+    <w:p>
+      <w:pPr>
+        <w:pStyle w:val="ListParagraph"/>
+      </w:pPr>
+    </w:p>
+    <w:p>
+      <w:pPr>
+        <w:pStyle w:val="ListParagraph"/>
+      </w:pPr>
+    </w:p>
+    <w:p>
+      <w:pPr>
+        <w:pStyle w:val="ListParagraph"/>
+      </w:pPr>
+    </w:p>
+    <w:p>
+      <w:pPr>
+        <w:pStyle w:val="ListParagraph"/>
+      </w:pPr>
+    </w:p>
+    <w:p>
+      <w:pPr>
+        <w:pStyle w:val="ListParagraph"/>
+      </w:pPr>
+    </w:p>
+    <w:p>
+      <w:pPr>
+        <w:pStyle w:val="ListParagraph"/>
+      </w:pPr>
+    </w:p>
+    <w:p>
+      <w:pPr>
+        <w:pStyle w:val="ListParagraph"/>
+      </w:pPr>
+    </w:p>
+    <w:p>
+      <w:pPr>
+        <w:pStyle w:val="ListParagraph"/>
+      </w:pPr>
+    </w:p>
+    <w:p>
+      <w:pPr>
+        <w:pStyle w:val="ListParagraph"/>
+        <w:rPr>
+          <w:b/>
+          <w:bCs/>
+          <w:u w:val="single"/>
+        </w:rPr>
+      </w:pPr>
+      <w:r>
+        <w:rPr>
+          <w:b/>
+          <w:bCs/>
+          <w:u w:val="single"/>
+        </w:rPr>
+        <w:t>Workspace 2</w:t>
+      </w:r>
+    </w:p>
+    <w:p>
+      <w:pPr>
+        <w:pStyle w:val="ListParagraph"/>
+      </w:pPr>
+    </w:p>
+    <w:p>
+      <w:pPr>
+        <w:pStyle w:val="ListParagraph"/>
+      </w:pPr>
+      <w:r>
+        <w:rPr>
+          <w:noProof/>
+        </w:rPr>
+        <w:drawing>
+          <wp:anchor distT="0" distB="0" distL="114300" distR="114300" simplePos="0" relativeHeight="251680768" behindDoc="0" locked="0" layoutInCell="1" allowOverlap="1" wp14:anchorId="6CA43C76" wp14:editId="50FD061F">
+            <wp:simplePos x="0" y="0"/>
+            <wp:positionH relativeFrom="column">
+              <wp:posOffset>457200</wp:posOffset>
+            </wp:positionH>
+            <wp:positionV relativeFrom="paragraph">
+              <wp:posOffset>1024</wp:posOffset>
+            </wp:positionV>
+            <wp:extent cx="4675239" cy="3506429"/>
+            <wp:effectExtent l="0" t="0" r="0" b="0"/>
+            <wp:wrapSquare wrapText="bothSides"/>
+            <wp:docPr id="26" name="Picture 26" descr="Table&#10;&#10;Description automatically generated"/>
+            <wp:cNvGraphicFramePr>
+              <a:graphicFrameLocks xmlns:a="http://schemas.openxmlformats.org/drawingml/2006/main" noChangeAspect="1"/>
+            </wp:cNvGraphicFramePr>
+            <a:graphic xmlns:a="http://schemas.openxmlformats.org/drawingml/2006/main">
+              <a:graphicData uri="http://schemas.openxmlformats.org/drawingml/2006/picture">
+                <pic:pic xmlns:pic="http://schemas.openxmlformats.org/drawingml/2006/picture">
+                  <pic:nvPicPr>
+                    <pic:cNvPr id="26" name="Picture 26" descr="Table&#10;&#10;Description automatically generated"/>
+                    <pic:cNvPicPr/>
+                  </pic:nvPicPr>
+                  <pic:blipFill>
+                    <a:blip r:embed="rId30">
+                      <a:extLst>
+                        <a:ext uri="{28A0092B-C50C-407E-A947-70E740481C1C}">
+                          <a14:useLocalDpi xmlns:a14="http://schemas.microsoft.com/office/drawing/2010/main" val="0"/>
+                        </a:ext>
+                      </a:extLst>
+                    </a:blip>
+                    <a:stretch>
+                      <a:fillRect/>
+                    </a:stretch>
+                  </pic:blipFill>
+                  <pic:spPr>
+                    <a:xfrm>
+                      <a:off x="0" y="0"/>
+                      <a:ext cx="4675239" cy="3506429"/>
+                    </a:xfrm>
+                    <a:prstGeom prst="rect">
+                      <a:avLst/>
+                    </a:prstGeom>
+                  </pic:spPr>
+                </pic:pic>
+              </a:graphicData>
+            </a:graphic>
+          </wp:anchor>
+        </w:drawing>
+      </w:r>
+    </w:p>
+    <w:p>
+      <w:pPr>
+        <w:pStyle w:val="ListParagraph"/>
+      </w:pPr>
+    </w:p>
+    <w:p>
+      <w:pPr>
+        <w:pStyle w:val="ListParagraph"/>
+      </w:pPr>
+    </w:p>
+    <w:p>
+      <w:pPr>
+        <w:pStyle w:val="ListParagraph"/>
+      </w:pPr>
+    </w:p>
+    <w:p>
+      <w:pPr>
+        <w:pStyle w:val="ListParagraph"/>
+      </w:pPr>
+    </w:p>
+    <w:p>
+      <w:pPr>
+        <w:pStyle w:val="ListParagraph"/>
+      </w:pPr>
+    </w:p>
+    <w:p>
+      <w:pPr>
+        <w:pStyle w:val="ListParagraph"/>
+      </w:pPr>
+    </w:p>
+    <w:p>
+      <w:pPr>
+        <w:pStyle w:val="ListParagraph"/>
+      </w:pPr>
+    </w:p>
+    <w:p>
+      <w:pPr>
+        <w:pStyle w:val="ListParagraph"/>
+      </w:pPr>
+    </w:p>
+    <w:p>
+      <w:pPr>
+        <w:pStyle w:val="ListParagraph"/>
+      </w:pPr>
+    </w:p>
+    <w:p>
+      <w:pPr>
+        <w:pStyle w:val="ListParagraph"/>
+      </w:pPr>
+    </w:p>
+    <w:p>
+      <w:pPr>
+        <w:pStyle w:val="ListParagraph"/>
+      </w:pPr>
+    </w:p>
+    <w:p>
+      <w:pPr>
+        <w:pStyle w:val="ListParagraph"/>
+      </w:pPr>
+    </w:p>
+    <w:p>
+      <w:pPr>
+        <w:pStyle w:val="ListParagraph"/>
+      </w:pPr>
+    </w:p>
+    <w:p>
+      <w:pPr>
+        <w:pStyle w:val="ListParagraph"/>
+      </w:pPr>
+    </w:p>
+    <w:p>
+      <w:pPr>
+        <w:pStyle w:val="ListParagraph"/>
+      </w:pPr>
+    </w:p>
+    <w:p>
+      <w:pPr>
+        <w:pStyle w:val="ListParagraph"/>
+      </w:pPr>
+    </w:p>
+    <w:p>
+      <w:pPr>
+        <w:pStyle w:val="ListParagraph"/>
+      </w:pPr>
+    </w:p>
+    <w:p>
+      <w:pPr>
+        <w:pStyle w:val="ListParagraph"/>
+      </w:pPr>
+    </w:p>
+    <w:p>
+      <w:pPr>
+        <w:pStyle w:val="ListParagraph"/>
+      </w:pPr>
+    </w:p>
+    <w:p>
+      <w:pPr>
+        <w:pStyle w:val="ListParagraph"/>
+      </w:pPr>
+      <w:r>
+        <w:rPr>
+          <w:noProof/>
+        </w:rPr>
+        <w:lastRenderedPageBreak/>
+        <w:drawing>
+          <wp:anchor distT="0" distB="0" distL="114300" distR="114300" simplePos="0" relativeHeight="251681792" behindDoc="0" locked="0" layoutInCell="1" allowOverlap="1" wp14:anchorId="5E468CAA" wp14:editId="0CD5CF9D">
+            <wp:simplePos x="0" y="0"/>
+            <wp:positionH relativeFrom="column">
+              <wp:posOffset>235585</wp:posOffset>
+            </wp:positionH>
+            <wp:positionV relativeFrom="paragraph">
+              <wp:posOffset>0</wp:posOffset>
+            </wp:positionV>
+            <wp:extent cx="5191125" cy="3893185"/>
+            <wp:effectExtent l="0" t="0" r="9525" b="0"/>
+            <wp:wrapSquare wrapText="bothSides"/>
+            <wp:docPr id="27" name="Picture 27" descr="Chart, box and whisker chart&#10;&#10;Description automatically generated"/>
+            <wp:cNvGraphicFramePr>
+              <a:graphicFrameLocks xmlns:a="http://schemas.openxmlformats.org/drawingml/2006/main" noChangeAspect="1"/>
+            </wp:cNvGraphicFramePr>
+            <a:graphic xmlns:a="http://schemas.openxmlformats.org/drawingml/2006/main">
+              <a:graphicData uri="http://schemas.openxmlformats.org/drawingml/2006/picture">
+                <pic:pic xmlns:pic="http://schemas.openxmlformats.org/drawingml/2006/picture">
+                  <pic:nvPicPr>
+                    <pic:cNvPr id="27" name="Picture 27" descr="Chart, box and whisker chart&#10;&#10;Description automatically generated"/>
+                    <pic:cNvPicPr/>
+                  </pic:nvPicPr>
+                  <pic:blipFill>
+                    <a:blip r:embed="rId31">
+                      <a:extLst>
+                        <a:ext uri="{28A0092B-C50C-407E-A947-70E740481C1C}">
+                          <a14:useLocalDpi xmlns:a14="http://schemas.microsoft.com/office/drawing/2010/main" val="0"/>
+                        </a:ext>
+                      </a:extLst>
+                    </a:blip>
+                    <a:stretch>
+                      <a:fillRect/>
+                    </a:stretch>
+                  </pic:blipFill>
+                  <pic:spPr>
+                    <a:xfrm>
+                      <a:off x="0" y="0"/>
+                      <a:ext cx="5191125" cy="3893185"/>
+                    </a:xfrm>
+                    <a:prstGeom prst="rect">
+                      <a:avLst/>
+                    </a:prstGeom>
+                  </pic:spPr>
+                </pic:pic>
+              </a:graphicData>
+            </a:graphic>
+            <wp14:sizeRelH relativeFrom="margin">
+              <wp14:pctWidth>0</wp14:pctWidth>
+            </wp14:sizeRelH>
+            <wp14:sizeRelV relativeFrom="margin">
+              <wp14:pctHeight>0</wp14:pctHeight>
+            </wp14:sizeRelV>
+          </wp:anchor>
+        </w:drawing>
+      </w:r>
+    </w:p>
+    <w:p>
+      <w:pPr>
+        <w:pStyle w:val="ListParagraph"/>
+      </w:pPr>
+    </w:p>
+    <w:p>
+      <w:pPr>
+        <w:pStyle w:val="ListParagraph"/>
+      </w:pPr>
+    </w:p>
+    <w:p>
+      <w:pPr>
+        <w:pStyle w:val="ListParagraph"/>
+      </w:pPr>
+    </w:p>
+    <w:p>
+      <w:pPr>
+        <w:pStyle w:val="ListParagraph"/>
+      </w:pPr>
+    </w:p>
+    <w:p>
+      <w:pPr>
+        <w:pStyle w:val="ListParagraph"/>
+      </w:pPr>
+    </w:p>
+    <w:p>
+      <w:pPr>
+        <w:pStyle w:val="ListParagraph"/>
+      </w:pPr>
+    </w:p>
+    <w:p>
+      <w:pPr>
+        <w:pStyle w:val="ListParagraph"/>
+      </w:pPr>
+    </w:p>
+    <w:p>
+      <w:pPr>
+        <w:pStyle w:val="ListParagraph"/>
+      </w:pPr>
+    </w:p>
+    <w:p>
+      <w:pPr>
+        <w:pStyle w:val="ListParagraph"/>
+      </w:pPr>
+    </w:p>
+    <w:p>
+      <w:pPr>
+        <w:pStyle w:val="ListParagraph"/>
+      </w:pPr>
+    </w:p>
+    <w:p>
+      <w:pPr>
+        <w:pStyle w:val="ListParagraph"/>
+      </w:pPr>
+    </w:p>
+    <w:p>
+      <w:pPr>
+        <w:pStyle w:val="ListParagraph"/>
+      </w:pPr>
+    </w:p>
+    <w:p>
+      <w:pPr>
+        <w:pStyle w:val="ListParagraph"/>
+      </w:pPr>
+    </w:p>
+    <w:p>
+      <w:pPr>
+        <w:pStyle w:val="ListParagraph"/>
+      </w:pPr>
+    </w:p>
+    <w:p>
+      <w:pPr>
+        <w:pStyle w:val="ListParagraph"/>
+      </w:pPr>
+    </w:p>
+    <w:p>
+      <w:pPr>
+        <w:pStyle w:val="ListParagraph"/>
+      </w:pPr>
+    </w:p>
+    <w:p>
+      <w:pPr>
+        <w:pStyle w:val="ListParagraph"/>
+      </w:pPr>
+    </w:p>
+    <w:p>
+      <w:pPr>
+        <w:pStyle w:val="ListParagraph"/>
+      </w:pPr>
+    </w:p>
+    <w:p>
+      <w:pPr>
+        <w:pStyle w:val="ListParagraph"/>
+      </w:pPr>
+    </w:p>
+    <w:p>
+      <w:pPr>
+        <w:pStyle w:val="ListParagraph"/>
+      </w:pPr>
+    </w:p>
+    <w:p>
+      <w:pPr>
+        <w:pStyle w:val="ListParagraph"/>
+      </w:pPr>
+      <w:r>
+        <w:rPr>
+          <w:noProof/>
+        </w:rPr>
+        <w:drawing>
+          <wp:anchor distT="0" distB="0" distL="114300" distR="114300" simplePos="0" relativeHeight="251682816" behindDoc="0" locked="0" layoutInCell="1" allowOverlap="1" wp14:anchorId="4FBCD80C" wp14:editId="5EA76A40">
+            <wp:simplePos x="0" y="0"/>
+            <wp:positionH relativeFrom="margin">
+              <wp:posOffset>280035</wp:posOffset>
+            </wp:positionH>
+            <wp:positionV relativeFrom="paragraph">
+              <wp:posOffset>172720</wp:posOffset>
+            </wp:positionV>
+            <wp:extent cx="5181600" cy="3886200"/>
+            <wp:effectExtent l="0" t="0" r="0" b="0"/>
+            <wp:wrapSquare wrapText="bothSides"/>
+            <wp:docPr id="28" name="Picture 28" descr="Chart, box and whisker chart&#10;&#10;Description automatically generated"/>
+            <wp:cNvGraphicFramePr>
+              <a:graphicFrameLocks xmlns:a="http://schemas.openxmlformats.org/drawingml/2006/main" noChangeAspect="1"/>
+            </wp:cNvGraphicFramePr>
+            <a:graphic xmlns:a="http://schemas.openxmlformats.org/drawingml/2006/main">
+              <a:graphicData uri="http://schemas.openxmlformats.org/drawingml/2006/picture">
+                <pic:pic xmlns:pic="http://schemas.openxmlformats.org/drawingml/2006/picture">
+                  <pic:nvPicPr>
+                    <pic:cNvPr id="28" name="Picture 28" descr="Chart, box and whisker chart&#10;&#10;Description automatically generated"/>
+                    <pic:cNvPicPr/>
+                  </pic:nvPicPr>
+                  <pic:blipFill>
+                    <a:blip r:embed="rId32">
+                      <a:extLst>
+                        <a:ext uri="{28A0092B-C50C-407E-A947-70E740481C1C}">
+                          <a14:useLocalDpi xmlns:a14="http://schemas.microsoft.com/office/drawing/2010/main" val="0"/>
+                        </a:ext>
+                      </a:extLst>
+                    </a:blip>
+                    <a:stretch>
+                      <a:fillRect/>
+                    </a:stretch>
+                  </pic:blipFill>
+                  <pic:spPr>
+                    <a:xfrm>
+                      <a:off x="0" y="0"/>
+                      <a:ext cx="5181600" cy="3886200"/>
+                    </a:xfrm>
+                    <a:prstGeom prst="rect">
+                      <a:avLst/>
+                    </a:prstGeom>
+                  </pic:spPr>
+                </pic:pic>
+              </a:graphicData>
+            </a:graphic>
+            <wp14:sizeRelH relativeFrom="margin">
+              <wp14:pctWidth>0</wp14:pctWidth>
+            </wp14:sizeRelH>
+            <wp14:sizeRelV relativeFrom="margin">
+              <wp14:pctHeight>0</wp14:pctHeight>
+            </wp14:sizeRelV>
+          </wp:anchor>
+        </w:drawing>
+      </w:r>
+    </w:p>
+    <w:p>
+      <w:pPr>
+        <w:pStyle w:val="ListParagraph"/>
+      </w:pPr>
+    </w:p>
+    <w:p>
+      <w:pPr>
+        <w:pStyle w:val="ListParagraph"/>
+      </w:pPr>
+    </w:p>
+    <w:p>
+      <w:pPr>
+        <w:pStyle w:val="ListParagraph"/>
+      </w:pPr>
+    </w:p>
+    <w:p>
+      <w:pPr>
+        <w:pStyle w:val="ListParagraph"/>
+      </w:pPr>
+    </w:p>
+    <w:p>
+      <w:pPr>
+        <w:pStyle w:val="ListParagraph"/>
+      </w:pPr>
+    </w:p>
+    <w:p>
+      <w:pPr>
+        <w:pStyle w:val="ListParagraph"/>
+      </w:pPr>
+    </w:p>
+    <w:p>
+      <w:pPr>
+        <w:pStyle w:val="ListParagraph"/>
+      </w:pPr>
+    </w:p>
+    <w:p>
+      <w:pPr>
+        <w:pStyle w:val="ListParagraph"/>
+      </w:pPr>
+    </w:p>
+    <w:p>
+      <w:pPr>
+        <w:pStyle w:val="ListParagraph"/>
+      </w:pPr>
+    </w:p>
+    <w:p>
+      <w:pPr>
+        <w:pStyle w:val="ListParagraph"/>
+      </w:pPr>
+    </w:p>
+    <w:p>
+      <w:pPr>
+        <w:pStyle w:val="ListParagraph"/>
+      </w:pPr>
+    </w:p>
+    <w:p>
+      <w:pPr>
+        <w:pStyle w:val="ListParagraph"/>
+      </w:pPr>
+    </w:p>
+    <w:p>
+      <w:pPr>
+        <w:pStyle w:val="ListParagraph"/>
+      </w:pPr>
+    </w:p>
+    <w:p>
+      <w:pPr>
+        <w:pStyle w:val="ListParagraph"/>
+      </w:pPr>
+    </w:p>
+    <w:p>
+      <w:pPr>
+        <w:pStyle w:val="ListParagraph"/>
+      </w:pPr>
+    </w:p>
+    <w:p>
+      <w:pPr>
+        <w:pStyle w:val="ListParagraph"/>
+      </w:pPr>
+    </w:p>
+    <w:p>
+      <w:pPr>
+        <w:pStyle w:val="ListParagraph"/>
+      </w:pPr>
+    </w:p>
+    <w:p>
+      <w:pPr>
+        <w:pStyle w:val="ListParagraph"/>
+      </w:pPr>
+    </w:p>
+    <w:p>
+      <w:pPr>
+        <w:pStyle w:val="ListParagraph"/>
+      </w:pPr>
+    </w:p>
+    <w:p>
+      <w:pPr>
+        <w:pStyle w:val="ListParagraph"/>
+      </w:pPr>
+    </w:p>
+    <w:p>
+      <w:pPr>
+        <w:pStyle w:val="ListParagraph"/>
+      </w:pPr>
+    </w:p>
+    <w:p>
+      <w:pPr>
+        <w:rPr>
+          <w:b/>
+          <w:bCs/>
+          <w:sz w:val="40"/>
+          <w:szCs w:val="40"/>
+        </w:rPr>
+      </w:pPr>
+      <w:r>
+        <w:rPr>
+          <w:b/>
+          <w:bCs/>
+          <w:sz w:val="40"/>
+          <w:szCs w:val="40"/>
+        </w:rPr>
+        <w:lastRenderedPageBreak/>
+        <w:t xml:space="preserve">Exercise </w:t>
+      </w:r>
+      <w:r>
+        <w:rPr>
+          <w:b/>
+          <w:bCs/>
+          <w:sz w:val="40"/>
+          <w:szCs w:val="40"/>
+        </w:rPr>
+        <w:t>3</w:t>
+      </w:r>
+    </w:p>
+    <w:p>
+      <w:r>
+        <w:rPr>
+          <w:b/>
+          <w:bCs/>
+        </w:rPr>
+        <w:t>Gradient Descent:</w:t>
+      </w:r>
+      <w:r>
+        <w:t xml:space="preserve"> the gradient descent method was the most difficult to use across various maps. The local minima problem is prevalent even in simple maps. This required clever algorithms to find Q* and </w:t>
+      </w:r>
+      <m:oMath>
+        <m:sSubSup>
+          <m:sSubSupPr>
+            <m:ctrlPr>
+              <w:rPr>
+                <w:rFonts w:ascii="Cambria Math" w:hAnsi="Cambria Math"/>
+                <w:i/>
+              </w:rPr>
+            </m:ctrlPr>
+          </m:sSubSupPr>
+          <m:e>
+            <m:r>
+              <w:rPr>
+                <w:rFonts w:ascii="Cambria Math" w:hAnsi="Cambria Math"/>
+              </w:rPr>
+              <m:t>d</m:t>
+            </m:r>
+          </m:e>
+          <m:sub>
+            <m:r>
+              <w:rPr>
+                <w:rFonts w:ascii="Cambria Math" w:hAnsi="Cambria Math"/>
+              </w:rPr>
+              <m:t>goal</m:t>
+            </m:r>
+          </m:sub>
+          <m:sup>
+            <m:r>
+              <w:rPr>
+                <w:rFonts w:ascii="Cambria Math" w:hAnsi="Cambria Math"/>
+              </w:rPr>
+              <m:t>*</m:t>
+            </m:r>
+          </m:sup>
+        </m:sSubSup>
+      </m:oMath>
+      <w:r>
+        <w:rPr>
+          <w:rFonts w:eastAsiaTheme="minorEastAsia"/>
+        </w:rPr>
+        <w:t xml:space="preserve"> or prior knowledge of the map to be able to find a path.</w:t>
+      </w:r>
+      <w:r>
+        <w:rPr>
+          <w:rFonts w:eastAsiaTheme="minorEastAsia"/>
+        </w:rPr>
+        <w:t xml:space="preserve"> Additionally, results were highly variable depending on how you chose minimum distance to obstacle. </w:t>
+      </w:r>
+      <w:r>
+        <w:rPr>
+          <w:rFonts w:eastAsiaTheme="minorEastAsia"/>
+        </w:rPr>
+        <w:t xml:space="preserve">The path lengths generated by the gradient descent method were “reasonable” and allowed for the robot to keep a safe distance from the obstacles. </w:t>
+      </w:r>
+      <w:r>
+        <w:rPr>
+          <w:rFonts w:eastAsiaTheme="minorEastAsia"/>
+        </w:rPr>
+        <w:t>In general, I believe that the gradient descent method is unreliable</w:t>
+      </w:r>
+      <w:r>
+        <w:rPr>
+          <w:rFonts w:eastAsiaTheme="minorEastAsia"/>
+        </w:rPr>
+        <w:t xml:space="preserve"> and should be avoided for real world applications</w:t>
+      </w:r>
+      <w:r>
+        <w:rPr>
+          <w:rFonts w:eastAsiaTheme="minorEastAsia"/>
+        </w:rPr>
+        <w:t>.</w:t>
+      </w:r>
+      <w:r>
+        <w:rPr>
+          <w:rFonts w:eastAsiaTheme="minorEastAsia"/>
+        </w:rPr>
+        <w:t xml:space="preserve"> I could see how this method may be useful in higher dimensional applications</w:t>
+      </w:r>
+      <w:r>
+        <w:rPr>
+          <w:rFonts w:eastAsiaTheme="minorEastAsia"/>
+        </w:rPr>
+        <w:t>.</w:t>
+      </w:r>
+    </w:p>
+    <w:p/>
+    <w:p>
+      <w:r>
+        <w:rPr>
+          <w:b/>
+          <w:bCs/>
+        </w:rPr>
+        <w:t>Wavefront:</w:t>
+      </w:r>
+      <w:r>
+        <w:t xml:space="preserve"> since the wavefront planner is complete with respect to the grid, it was important to </w:t>
+      </w:r>
+      <w:r>
+        <w:t xml:space="preserve">have some idea of what the maps you were planning in looked like. This would allow you to determine the grid size necessary to be able to move through close obstacles. </w:t>
+      </w:r>
+      <w:r>
+        <w:t xml:space="preserve">The wavefront planner has to major flaws: computation time and proximity to obstacles. The wavefront planner, as I implemented, to several minutes to generate a discretized version of the maps. Additionally, the planner traveled very close to the obstacles. This would not be desirable in a </w:t>
+      </w:r>
+      <w:r>
+        <w:t>real-world</w:t>
+      </w:r>
+      <w:r>
+        <w:t xml:space="preserve"> application. </w:t>
+      </w:r>
+      <w:r>
+        <w:t xml:space="preserve">The wavefront planner was convenient because once the </w:t>
+      </w:r>
+      <w:r>
+        <w:t>map was discretized/initialized</w:t>
+      </w:r>
+      <w:r>
+        <w:t xml:space="preserve">, the planner would </w:t>
+      </w:r>
+      <w:r>
+        <w:t>be</w:t>
+      </w:r>
+      <w:r>
+        <w:t xml:space="preserve"> able to find the shortest </w:t>
+      </w:r>
+      <w:r>
+        <w:t xml:space="preserve">path </w:t>
+      </w:r>
+      <w:r>
+        <w:t xml:space="preserve">with respect to the grid to goal. </w:t>
+      </w:r>
+      <w:r>
+        <w:t xml:space="preserve">Overall, this planner is great for </w:t>
+      </w:r>
+      <w:r>
+        <w:t xml:space="preserve"> </w:t>
+      </w:r>
+      <w:r>
+        <w:t>spaces that are or can be easily discretized</w:t>
+      </w:r>
+      <w:r>
+        <w:t xml:space="preserve"> (mazes). The wavefront planner would not be efficient in higher dimensions as the number of generated cells is exponential with the number of dimensions. </w:t>
+      </w:r>
+    </w:p>
+    <w:p/>
+    <w:p>
+      <w:r>
+        <w:rPr>
+          <w:b/>
+          <w:bCs/>
+        </w:rPr>
+        <w:t>PRM:</w:t>
+      </w:r>
+      <w:r>
+        <w:t xml:space="preserve"> As we saw in this assignment, PRM was successful in finding a path to goal when the number of nodes</w:t>
+      </w:r>
+      <w:r>
+        <w:t xml:space="preserve"> (n)</w:t>
+      </w:r>
+      <w:r>
+        <w:t xml:space="preserve"> and neighbor radius</w:t>
+      </w:r>
+      <w:r>
+        <w:t xml:space="preserve"> (r)</w:t>
+      </w:r>
+      <w:r>
+        <w:t xml:space="preserve"> allowed for connectivity between sub graphs of the roadmap. </w:t>
+      </w:r>
+      <w:r>
+        <w:t>The great thing about PRMs is that if a path is not found for a certain (</w:t>
+      </w:r>
+      <w:proofErr w:type="spellStart"/>
+      <w:r>
+        <w:t>n,r</w:t>
+      </w:r>
+      <w:proofErr w:type="spellEnd"/>
+      <w:r>
+        <w:t>) pair, it is easy to iterate through different combinations to find one that works. Because PRMs are probabilistically complete, the user need only increase n</w:t>
+      </w:r>
+      <w:r>
+        <w:t xml:space="preserve"> (obviously not to infinity)</w:t>
+      </w:r>
+      <w:r>
+        <w:t xml:space="preserve"> iteratively to see if they may find a path to goal</w:t>
+      </w:r>
+      <w:r>
+        <w:t xml:space="preserve"> in a reasonable amount of time</w:t>
+      </w:r>
+      <w:r>
+        <w:t xml:space="preserve">. The user is then limited only by the required computation time of their PRM algorithm. </w:t>
+      </w:r>
+      <w:r>
+        <w:t xml:space="preserve">I would imagine that in real life the user would set an upper bound on the number of nodes before they may claim that a path doesn’t exist. </w:t>
+      </w:r>
+      <w:r>
+        <w:br/>
+      </w:r>
+      <w:r>
+        <w:br/>
+      </w:r>
+      <w:r>
+        <w:rPr>
+          <w:b/>
+          <w:bCs/>
+        </w:rPr>
+        <w:t>RRT:</w:t>
+      </w:r>
+      <w:r>
+        <w:t xml:space="preserve"> RRT performed very well for the parameters chosen in this assignment. I believe this is because we allowed for 5000 nodes in our tree. RRT is primarily concerned with reaching, and unlike PRM, RRT stops running once a new node is within </w:t>
+      </w:r>
+      <m:oMath>
+        <m:r>
+          <w:rPr>
+            <w:rFonts w:ascii="Cambria Math" w:hAnsi="Cambria Math"/>
+          </w:rPr>
+          <m:t>ϵ</m:t>
+        </m:r>
+      </m:oMath>
+      <w:r>
+        <w:rPr>
+          <w:rFonts w:eastAsiaTheme="minorEastAsia"/>
+        </w:rPr>
+        <w:t xml:space="preserve"> distance of goal. </w:t>
+      </w:r>
+      <w:r>
+        <w:rPr>
+          <w:rFonts w:eastAsiaTheme="minorEastAsia"/>
+        </w:rPr>
+        <w:t xml:space="preserve">This cause RRT to terminate very quickly and return a path to goal. Compared to PRM, wavefront, and gradient descent, the paths returned by RRT were very inefficient and would require some smoothing. I believe RRT would be the most applicable in real world scenarios with very limited knowledge of the local </w:t>
+      </w:r>
+      <w:r>
+        <w:rPr>
+          <w:rFonts w:eastAsiaTheme="minorEastAsia"/>
+        </w:rPr>
+        <w:t>environment</w:t>
+      </w:r>
+      <w:r>
+        <w:rPr>
+          <w:rFonts w:eastAsiaTheme="minorEastAsia"/>
+        </w:rPr>
+        <w:t xml:space="preserve">. </w:t>
       </w:r>
     </w:p>
     <w:sectPr>
@@ -395,9 +4053,9 @@
 <file path=word/numbering.xml><?xml version="1.0" encoding="utf-8"?>
 <w:numbering xmlns:wpc="http://schemas.microsoft.com/office/word/2010/wordprocessingCanvas" xmlns:cx="http://schemas.microsoft.com/office/drawing/2014/chartex" xmlns:cx1="http://schemas.microsoft.com/office/drawing/2015/9/8/chartex" xmlns:cx2="http://schemas.microsoft.com/office/drawing/2015/10/21/chartex" xmlns:cx3="http://schemas.microsoft.com/office/drawing/2016/5/9/chartex" xmlns:cx4="http://schemas.microsoft.com/office/drawing/2016/5/10/chartex" xmlns:cx5="http://schemas.microsoft.com/office/drawing/2016/5/11/chartex" xmlns:cx6="http://schemas.microsoft.com/office/drawing/2016/5/12/chartex" xmlns:cx7="http://schemas.microsoft.com/office/drawing/2016/5/13/chartex" xmlns:cx8="http://schemas.microsoft.com/office/drawing/2016/5/14/chartex" xmlns:mc="http://schemas.openxmlformats.org/markup-compatibility/2006" xmlns:aink="http://schemas.microsoft.com/office/drawing/2016/ink" xmlns:am3d="http://schemas.microsoft.com/office/drawing/2017/model3d" xmlns:o="urn:schemas-microsoft-com:office:office" xmlns:r="http://schemas.openxmlformats.org/officeDocument/2006/relationships" xmlns:m="http://schemas.openxmlformats.org/officeDocument/2006/math" xmlns:v="urn:schemas-microsoft-com:vml" xmlns:wp14="http://schemas.microsoft.com/office/word/2010/wordprocessingDrawing" xmlns:wp="http://schemas.openxmlformats.org/drawingml/2006/wordprocessingDrawing" xmlns:w10="urn:schemas-microsoft-com:office:word" xmlns:w="http://schemas.openxmlformats.org/wordprocessingml/2006/main" xmlns:w14="http://schemas.microsoft.com/office/word/2010/wordml" xmlns:w15="http://schemas.microsoft.com/office/word/2012/wordml" xmlns:w16cex="http://schemas.microsoft.com/office/word/2018/wordml/cex" xmlns:w16cid="http://schemas.microsoft.com/office/word/2016/wordml/cid" xmlns:w16="http://schemas.microsoft.com/office/word/2018/wordml" xmlns:w16sdtdh="http://schemas.microsoft.com/office/word/2020/wordml/sdtdatahash" xmlns:w16se="http://schemas.microsoft.com/office/word/2015/wordml/symex" xmlns:wpg="http://schemas.microsoft.com/office/word/2010/wordprocessingGroup" xmlns:wpi="http://schemas.microsoft.com/office/word/2010/wordprocessingInk" xmlns:wne="http://schemas.microsoft.com/office/word/2006/wordml" xmlns:wps="http://schemas.microsoft.com/office/word/2010/wordprocessingShape" mc:Ignorable="w14 w15 w16se w16cid w16 w16cex w16sdtdh wp14">
   <w:abstractNum w:abstractNumId="0" w15:restartNumberingAfterBreak="0">
-    <w:nsid w:val="2BCD152E"/>
+    <w:nsid w:val="0CD4444A"/>
     <w:multiLevelType w:val="hybridMultilevel"/>
-    <w:tmpl w:val="3404C3B2"/>
+    <w:tmpl w:val="5F28FF22"/>
     <w:lvl w:ilvl="0" w:tplc="04090017">
       <w:start w:val="1"/>
       <w:numFmt w:val="lowerLetter"/>
@@ -483,7 +4141,467 @@
       </w:pPr>
     </w:lvl>
   </w:abstractNum>
+  <w:abstractNum w:abstractNumId="1" w15:restartNumberingAfterBreak="0">
+    <w:nsid w:val="216D7C11"/>
+    <w:multiLevelType w:val="hybridMultilevel"/>
+    <w:tmpl w:val="49E072CC"/>
+    <w:lvl w:ilvl="0" w:tplc="0F688CE8">
+      <w:start w:val="1"/>
+      <w:numFmt w:val="lowerRoman"/>
+      <w:lvlText w:val="%1)"/>
+      <w:lvlJc w:val="left"/>
+      <w:pPr>
+        <w:ind w:left="1440" w:hanging="720"/>
+      </w:pPr>
+      <w:rPr>
+        <w:rFonts w:hint="default"/>
+      </w:rPr>
+    </w:lvl>
+    <w:lvl w:ilvl="1" w:tplc="04090019">
+      <w:start w:val="1"/>
+      <w:numFmt w:val="lowerLetter"/>
+      <w:lvlText w:val="%2."/>
+      <w:lvlJc w:val="left"/>
+      <w:pPr>
+        <w:ind w:left="1800" w:hanging="360"/>
+      </w:pPr>
+    </w:lvl>
+    <w:lvl w:ilvl="2" w:tplc="0409001B" w:tentative="1">
+      <w:start w:val="1"/>
+      <w:numFmt w:val="lowerRoman"/>
+      <w:lvlText w:val="%3."/>
+      <w:lvlJc w:val="right"/>
+      <w:pPr>
+        <w:ind w:left="2520" w:hanging="180"/>
+      </w:pPr>
+    </w:lvl>
+    <w:lvl w:ilvl="3" w:tplc="0409000F" w:tentative="1">
+      <w:start w:val="1"/>
+      <w:numFmt w:val="decimal"/>
+      <w:lvlText w:val="%4."/>
+      <w:lvlJc w:val="left"/>
+      <w:pPr>
+        <w:ind w:left="3240" w:hanging="360"/>
+      </w:pPr>
+    </w:lvl>
+    <w:lvl w:ilvl="4" w:tplc="04090019" w:tentative="1">
+      <w:start w:val="1"/>
+      <w:numFmt w:val="lowerLetter"/>
+      <w:lvlText w:val="%5."/>
+      <w:lvlJc w:val="left"/>
+      <w:pPr>
+        <w:ind w:left="3960" w:hanging="360"/>
+      </w:pPr>
+    </w:lvl>
+    <w:lvl w:ilvl="5" w:tplc="0409001B" w:tentative="1">
+      <w:start w:val="1"/>
+      <w:numFmt w:val="lowerRoman"/>
+      <w:lvlText w:val="%6."/>
+      <w:lvlJc w:val="right"/>
+      <w:pPr>
+        <w:ind w:left="4680" w:hanging="180"/>
+      </w:pPr>
+    </w:lvl>
+    <w:lvl w:ilvl="6" w:tplc="0409000F" w:tentative="1">
+      <w:start w:val="1"/>
+      <w:numFmt w:val="decimal"/>
+      <w:lvlText w:val="%7."/>
+      <w:lvlJc w:val="left"/>
+      <w:pPr>
+        <w:ind w:left="5400" w:hanging="360"/>
+      </w:pPr>
+    </w:lvl>
+    <w:lvl w:ilvl="7" w:tplc="04090019" w:tentative="1">
+      <w:start w:val="1"/>
+      <w:numFmt w:val="lowerLetter"/>
+      <w:lvlText w:val="%8."/>
+      <w:lvlJc w:val="left"/>
+      <w:pPr>
+        <w:ind w:left="6120" w:hanging="360"/>
+      </w:pPr>
+    </w:lvl>
+    <w:lvl w:ilvl="8" w:tplc="0409001B" w:tentative="1">
+      <w:start w:val="1"/>
+      <w:numFmt w:val="lowerRoman"/>
+      <w:lvlText w:val="%9."/>
+      <w:lvlJc w:val="right"/>
+      <w:pPr>
+        <w:ind w:left="6840" w:hanging="180"/>
+      </w:pPr>
+    </w:lvl>
+  </w:abstractNum>
+  <w:abstractNum w:abstractNumId="2" w15:restartNumberingAfterBreak="0">
+    <w:nsid w:val="2BCD152E"/>
+    <w:multiLevelType w:val="hybridMultilevel"/>
+    <w:tmpl w:val="3404C3B2"/>
+    <w:lvl w:ilvl="0" w:tplc="04090017">
+      <w:start w:val="1"/>
+      <w:numFmt w:val="lowerLetter"/>
+      <w:lvlText w:val="%1)"/>
+      <w:lvlJc w:val="left"/>
+      <w:pPr>
+        <w:ind w:left="720" w:hanging="360"/>
+      </w:pPr>
+      <w:rPr>
+        <w:rFonts w:hint="default"/>
+      </w:rPr>
+    </w:lvl>
+    <w:lvl w:ilvl="1" w:tplc="04090019" w:tentative="1">
+      <w:start w:val="1"/>
+      <w:numFmt w:val="lowerLetter"/>
+      <w:lvlText w:val="%2."/>
+      <w:lvlJc w:val="left"/>
+      <w:pPr>
+        <w:ind w:left="1440" w:hanging="360"/>
+      </w:pPr>
+    </w:lvl>
+    <w:lvl w:ilvl="2" w:tplc="0409001B" w:tentative="1">
+      <w:start w:val="1"/>
+      <w:numFmt w:val="lowerRoman"/>
+      <w:lvlText w:val="%3."/>
+      <w:lvlJc w:val="right"/>
+      <w:pPr>
+        <w:ind w:left="2160" w:hanging="180"/>
+      </w:pPr>
+    </w:lvl>
+    <w:lvl w:ilvl="3" w:tplc="0409000F" w:tentative="1">
+      <w:start w:val="1"/>
+      <w:numFmt w:val="decimal"/>
+      <w:lvlText w:val="%4."/>
+      <w:lvlJc w:val="left"/>
+      <w:pPr>
+        <w:ind w:left="2880" w:hanging="360"/>
+      </w:pPr>
+    </w:lvl>
+    <w:lvl w:ilvl="4" w:tplc="04090019" w:tentative="1">
+      <w:start w:val="1"/>
+      <w:numFmt w:val="lowerLetter"/>
+      <w:lvlText w:val="%5."/>
+      <w:lvlJc w:val="left"/>
+      <w:pPr>
+        <w:ind w:left="3600" w:hanging="360"/>
+      </w:pPr>
+    </w:lvl>
+    <w:lvl w:ilvl="5" w:tplc="0409001B" w:tentative="1">
+      <w:start w:val="1"/>
+      <w:numFmt w:val="lowerRoman"/>
+      <w:lvlText w:val="%6."/>
+      <w:lvlJc w:val="right"/>
+      <w:pPr>
+        <w:ind w:left="4320" w:hanging="180"/>
+      </w:pPr>
+    </w:lvl>
+    <w:lvl w:ilvl="6" w:tplc="0409000F" w:tentative="1">
+      <w:start w:val="1"/>
+      <w:numFmt w:val="decimal"/>
+      <w:lvlText w:val="%7."/>
+      <w:lvlJc w:val="left"/>
+      <w:pPr>
+        <w:ind w:left="5040" w:hanging="360"/>
+      </w:pPr>
+    </w:lvl>
+    <w:lvl w:ilvl="7" w:tplc="04090019" w:tentative="1">
+      <w:start w:val="1"/>
+      <w:numFmt w:val="lowerLetter"/>
+      <w:lvlText w:val="%8."/>
+      <w:lvlJc w:val="left"/>
+      <w:pPr>
+        <w:ind w:left="5760" w:hanging="360"/>
+      </w:pPr>
+    </w:lvl>
+    <w:lvl w:ilvl="8" w:tplc="0409001B" w:tentative="1">
+      <w:start w:val="1"/>
+      <w:numFmt w:val="lowerRoman"/>
+      <w:lvlText w:val="%9."/>
+      <w:lvlJc w:val="right"/>
+      <w:pPr>
+        <w:ind w:left="6480" w:hanging="180"/>
+      </w:pPr>
+    </w:lvl>
+  </w:abstractNum>
+  <w:abstractNum w:abstractNumId="3" w15:restartNumberingAfterBreak="0">
+    <w:nsid w:val="3A5A56E4"/>
+    <w:multiLevelType w:val="hybridMultilevel"/>
+    <w:tmpl w:val="88220894"/>
+    <w:lvl w:ilvl="0" w:tplc="335CAFB6">
+      <w:start w:val="1"/>
+      <w:numFmt w:val="lowerRoman"/>
+      <w:lvlText w:val="%1)"/>
+      <w:lvlJc w:val="left"/>
+      <w:pPr>
+        <w:ind w:left="1440" w:hanging="720"/>
+      </w:pPr>
+      <w:rPr>
+        <w:rFonts w:hint="default"/>
+      </w:rPr>
+    </w:lvl>
+    <w:lvl w:ilvl="1" w:tplc="04090019" w:tentative="1">
+      <w:start w:val="1"/>
+      <w:numFmt w:val="lowerLetter"/>
+      <w:lvlText w:val="%2."/>
+      <w:lvlJc w:val="left"/>
+      <w:pPr>
+        <w:ind w:left="1800" w:hanging="360"/>
+      </w:pPr>
+    </w:lvl>
+    <w:lvl w:ilvl="2" w:tplc="0409001B" w:tentative="1">
+      <w:start w:val="1"/>
+      <w:numFmt w:val="lowerRoman"/>
+      <w:lvlText w:val="%3."/>
+      <w:lvlJc w:val="right"/>
+      <w:pPr>
+        <w:ind w:left="2520" w:hanging="180"/>
+      </w:pPr>
+    </w:lvl>
+    <w:lvl w:ilvl="3" w:tplc="0409000F" w:tentative="1">
+      <w:start w:val="1"/>
+      <w:numFmt w:val="decimal"/>
+      <w:lvlText w:val="%4."/>
+      <w:lvlJc w:val="left"/>
+      <w:pPr>
+        <w:ind w:left="3240" w:hanging="360"/>
+      </w:pPr>
+    </w:lvl>
+    <w:lvl w:ilvl="4" w:tplc="04090019" w:tentative="1">
+      <w:start w:val="1"/>
+      <w:numFmt w:val="lowerLetter"/>
+      <w:lvlText w:val="%5."/>
+      <w:lvlJc w:val="left"/>
+      <w:pPr>
+        <w:ind w:left="3960" w:hanging="360"/>
+      </w:pPr>
+    </w:lvl>
+    <w:lvl w:ilvl="5" w:tplc="0409001B" w:tentative="1">
+      <w:start w:val="1"/>
+      <w:numFmt w:val="lowerRoman"/>
+      <w:lvlText w:val="%6."/>
+      <w:lvlJc w:val="right"/>
+      <w:pPr>
+        <w:ind w:left="4680" w:hanging="180"/>
+      </w:pPr>
+    </w:lvl>
+    <w:lvl w:ilvl="6" w:tplc="0409000F" w:tentative="1">
+      <w:start w:val="1"/>
+      <w:numFmt w:val="decimal"/>
+      <w:lvlText w:val="%7."/>
+      <w:lvlJc w:val="left"/>
+      <w:pPr>
+        <w:ind w:left="5400" w:hanging="360"/>
+      </w:pPr>
+    </w:lvl>
+    <w:lvl w:ilvl="7" w:tplc="04090019" w:tentative="1">
+      <w:start w:val="1"/>
+      <w:numFmt w:val="lowerLetter"/>
+      <w:lvlText w:val="%8."/>
+      <w:lvlJc w:val="left"/>
+      <w:pPr>
+        <w:ind w:left="6120" w:hanging="360"/>
+      </w:pPr>
+    </w:lvl>
+    <w:lvl w:ilvl="8" w:tplc="0409001B" w:tentative="1">
+      <w:start w:val="1"/>
+      <w:numFmt w:val="lowerRoman"/>
+      <w:lvlText w:val="%9."/>
+      <w:lvlJc w:val="right"/>
+      <w:pPr>
+        <w:ind w:left="6840" w:hanging="180"/>
+      </w:pPr>
+    </w:lvl>
+  </w:abstractNum>
+  <w:abstractNum w:abstractNumId="4" w15:restartNumberingAfterBreak="0">
+    <w:nsid w:val="5334369A"/>
+    <w:multiLevelType w:val="hybridMultilevel"/>
+    <w:tmpl w:val="49E072CC"/>
+    <w:lvl w:ilvl="0" w:tplc="0F688CE8">
+      <w:start w:val="1"/>
+      <w:numFmt w:val="lowerRoman"/>
+      <w:lvlText w:val="%1)"/>
+      <w:lvlJc w:val="left"/>
+      <w:pPr>
+        <w:ind w:left="1440" w:hanging="720"/>
+      </w:pPr>
+      <w:rPr>
+        <w:rFonts w:hint="default"/>
+      </w:rPr>
+    </w:lvl>
+    <w:lvl w:ilvl="1" w:tplc="04090019" w:tentative="1">
+      <w:start w:val="1"/>
+      <w:numFmt w:val="lowerLetter"/>
+      <w:lvlText w:val="%2."/>
+      <w:lvlJc w:val="left"/>
+      <w:pPr>
+        <w:ind w:left="1800" w:hanging="360"/>
+      </w:pPr>
+    </w:lvl>
+    <w:lvl w:ilvl="2" w:tplc="0409001B" w:tentative="1">
+      <w:start w:val="1"/>
+      <w:numFmt w:val="lowerRoman"/>
+      <w:lvlText w:val="%3."/>
+      <w:lvlJc w:val="right"/>
+      <w:pPr>
+        <w:ind w:left="2520" w:hanging="180"/>
+      </w:pPr>
+    </w:lvl>
+    <w:lvl w:ilvl="3" w:tplc="0409000F" w:tentative="1">
+      <w:start w:val="1"/>
+      <w:numFmt w:val="decimal"/>
+      <w:lvlText w:val="%4."/>
+      <w:lvlJc w:val="left"/>
+      <w:pPr>
+        <w:ind w:left="3240" w:hanging="360"/>
+      </w:pPr>
+    </w:lvl>
+    <w:lvl w:ilvl="4" w:tplc="04090019" w:tentative="1">
+      <w:start w:val="1"/>
+      <w:numFmt w:val="lowerLetter"/>
+      <w:lvlText w:val="%5."/>
+      <w:lvlJc w:val="left"/>
+      <w:pPr>
+        <w:ind w:left="3960" w:hanging="360"/>
+      </w:pPr>
+    </w:lvl>
+    <w:lvl w:ilvl="5" w:tplc="0409001B" w:tentative="1">
+      <w:start w:val="1"/>
+      <w:numFmt w:val="lowerRoman"/>
+      <w:lvlText w:val="%6."/>
+      <w:lvlJc w:val="right"/>
+      <w:pPr>
+        <w:ind w:left="4680" w:hanging="180"/>
+      </w:pPr>
+    </w:lvl>
+    <w:lvl w:ilvl="6" w:tplc="0409000F" w:tentative="1">
+      <w:start w:val="1"/>
+      <w:numFmt w:val="decimal"/>
+      <w:lvlText w:val="%7."/>
+      <w:lvlJc w:val="left"/>
+      <w:pPr>
+        <w:ind w:left="5400" w:hanging="360"/>
+      </w:pPr>
+    </w:lvl>
+    <w:lvl w:ilvl="7" w:tplc="04090019" w:tentative="1">
+      <w:start w:val="1"/>
+      <w:numFmt w:val="lowerLetter"/>
+      <w:lvlText w:val="%8."/>
+      <w:lvlJc w:val="left"/>
+      <w:pPr>
+        <w:ind w:left="6120" w:hanging="360"/>
+      </w:pPr>
+    </w:lvl>
+    <w:lvl w:ilvl="8" w:tplc="0409001B" w:tentative="1">
+      <w:start w:val="1"/>
+      <w:numFmt w:val="lowerRoman"/>
+      <w:lvlText w:val="%9."/>
+      <w:lvlJc w:val="right"/>
+      <w:pPr>
+        <w:ind w:left="6840" w:hanging="180"/>
+      </w:pPr>
+    </w:lvl>
+  </w:abstractNum>
+  <w:abstractNum w:abstractNumId="5" w15:restartNumberingAfterBreak="0">
+    <w:nsid w:val="6FFE31DB"/>
+    <w:multiLevelType w:val="hybridMultilevel"/>
+    <w:tmpl w:val="6C7E96D8"/>
+    <w:lvl w:ilvl="0" w:tplc="D49A96E6">
+      <w:start w:val="1"/>
+      <w:numFmt w:val="lowerRoman"/>
+      <w:lvlText w:val="%1)"/>
+      <w:lvlJc w:val="left"/>
+      <w:pPr>
+        <w:ind w:left="1080" w:hanging="720"/>
+      </w:pPr>
+      <w:rPr>
+        <w:rFonts w:hint="default"/>
+      </w:rPr>
+    </w:lvl>
+    <w:lvl w:ilvl="1" w:tplc="04090019" w:tentative="1">
+      <w:start w:val="1"/>
+      <w:numFmt w:val="lowerLetter"/>
+      <w:lvlText w:val="%2."/>
+      <w:lvlJc w:val="left"/>
+      <w:pPr>
+        <w:ind w:left="1440" w:hanging="360"/>
+      </w:pPr>
+    </w:lvl>
+    <w:lvl w:ilvl="2" w:tplc="0409001B" w:tentative="1">
+      <w:start w:val="1"/>
+      <w:numFmt w:val="lowerRoman"/>
+      <w:lvlText w:val="%3."/>
+      <w:lvlJc w:val="right"/>
+      <w:pPr>
+        <w:ind w:left="2160" w:hanging="180"/>
+      </w:pPr>
+    </w:lvl>
+    <w:lvl w:ilvl="3" w:tplc="0409000F" w:tentative="1">
+      <w:start w:val="1"/>
+      <w:numFmt w:val="decimal"/>
+      <w:lvlText w:val="%4."/>
+      <w:lvlJc w:val="left"/>
+      <w:pPr>
+        <w:ind w:left="2880" w:hanging="360"/>
+      </w:pPr>
+    </w:lvl>
+    <w:lvl w:ilvl="4" w:tplc="04090019" w:tentative="1">
+      <w:start w:val="1"/>
+      <w:numFmt w:val="lowerLetter"/>
+      <w:lvlText w:val="%5."/>
+      <w:lvlJc w:val="left"/>
+      <w:pPr>
+        <w:ind w:left="3600" w:hanging="360"/>
+      </w:pPr>
+    </w:lvl>
+    <w:lvl w:ilvl="5" w:tplc="0409001B" w:tentative="1">
+      <w:start w:val="1"/>
+      <w:numFmt w:val="lowerRoman"/>
+      <w:lvlText w:val="%6."/>
+      <w:lvlJc w:val="right"/>
+      <w:pPr>
+        <w:ind w:left="4320" w:hanging="180"/>
+      </w:pPr>
+    </w:lvl>
+    <w:lvl w:ilvl="6" w:tplc="0409000F" w:tentative="1">
+      <w:start w:val="1"/>
+      <w:numFmt w:val="decimal"/>
+      <w:lvlText w:val="%7."/>
+      <w:lvlJc w:val="left"/>
+      <w:pPr>
+        <w:ind w:left="5040" w:hanging="360"/>
+      </w:pPr>
+    </w:lvl>
+    <w:lvl w:ilvl="7" w:tplc="04090019" w:tentative="1">
+      <w:start w:val="1"/>
+      <w:numFmt w:val="lowerLetter"/>
+      <w:lvlText w:val="%8."/>
+      <w:lvlJc w:val="left"/>
+      <w:pPr>
+        <w:ind w:left="5760" w:hanging="360"/>
+      </w:pPr>
+    </w:lvl>
+    <w:lvl w:ilvl="8" w:tplc="0409001B" w:tentative="1">
+      <w:start w:val="1"/>
+      <w:numFmt w:val="lowerRoman"/>
+      <w:lvlText w:val="%9."/>
+      <w:lvlJc w:val="right"/>
+      <w:pPr>
+        <w:ind w:left="6480" w:hanging="180"/>
+      </w:pPr>
+    </w:lvl>
+  </w:abstractNum>
   <w:num w:numId="1">
+    <w:abstractNumId w:val="2"/>
+  </w:num>
+  <w:num w:numId="2">
+    <w:abstractNumId w:val="5"/>
+  </w:num>
+  <w:num w:numId="3">
+    <w:abstractNumId w:val="3"/>
+  </w:num>
+  <w:num w:numId="4">
+    <w:abstractNumId w:val="1"/>
+  </w:num>
+  <w:num w:numId="5">
+    <w:abstractNumId w:val="4"/>
+  </w:num>
+  <w:num w:numId="6">
     <w:abstractNumId w:val="0"/>
   </w:num>
 </w:numbering>
@@ -926,6 +5044,16 @@
       <w:contextualSpacing/>
     </w:pPr>
   </w:style>
+  <w:style w:type="character" w:styleId="PlaceholderText">
+    <w:name w:val="Placeholder Text"/>
+    <w:basedOn w:val="DefaultParagraphFont"/>
+    <w:uiPriority w:val="99"/>
+    <w:semiHidden/>
+    <w:rsid w:val="00B03C4F"/>
+    <w:rPr>
+      <w:color w:val="808080"/>
+    </w:rPr>
+  </w:style>
 </w:styles>
 </file>
 

</xml_diff>

<commit_message>
Centralized RRT for multiple robots
</commit_message>
<xml_diff>
--- a/HW07/costantino_emanuele_hw7.docx
+++ b/HW07/costantino_emanuele_hw7.docx
@@ -1176,8 +1176,13 @@
       <w:r>
         <w:t xml:space="preserve">configuration </w:t>
       </w:r>
-      <w:r>
-        <w:t xml:space="preserve">while being approximately 3 times faster. </w:t>
+      <w:proofErr w:type="gramStart"/>
+      <w:r>
+        <w:t>while</w:t>
+      </w:r>
+      <w:proofErr w:type="gramEnd"/>
+      <w:r>
+        <w:t xml:space="preserve"> being approximately 3 times faster. </w:t>
       </w:r>
       <w:r>
         <w:br/>
@@ -1213,7 +1218,15 @@
         <w:t>1</w:t>
       </w:r>
       <w:r>
-        <w:t xml:space="preserve">% larger than the n = 1000 r = 2 configuration while being approximately </w:t>
+        <w:t xml:space="preserve">% larger than the n = 1000 r = 2 configuration </w:t>
+      </w:r>
+      <w:proofErr w:type="gramStart"/>
+      <w:r>
+        <w:t>while</w:t>
+      </w:r>
+      <w:proofErr w:type="gramEnd"/>
+      <w:r>
+        <w:t xml:space="preserve"> being approximately </w:t>
       </w:r>
       <w:r>
         <w:t>4</w:t>
@@ -2611,7 +2624,13 @@
         </w:numPr>
       </w:pPr>
       <w:r>
-        <w:t xml:space="preserve">Yes. Small changes would have to be made in the sense that we now introduce a kinematic model of the 2DOF manipulator. We will need to use this model to check for collisions when we randomly sample for </w:t>
+        <w:t>Yes. Small changes would have to be made in the sense that we now introduce a kinematic model of the 2</w:t>
+      </w:r>
+      <w:r>
+        <w:t>-</w:t>
+      </w:r>
+      <w:r>
+        <w:t xml:space="preserve">DOF manipulator. We will need to use this model to check for collisions when we randomly sample for </w:t>
       </w:r>
       <m:oMath>
         <m:sSub>
@@ -2705,6 +2724,105 @@
       </w:r>
       <w:r>
         <w:t xml:space="preserve">This would be relatively simple because I represent each grid as a square which I could easily add as an obstacle file in my code. </w:t>
+      </w:r>
+      <w:r>
+        <w:br/>
+      </w:r>
+    </w:p>
+    <w:p>
+      <w:pPr>
+        <w:pStyle w:val="ListParagraph"/>
+      </w:pPr>
+      <w:r>
+        <w:t xml:space="preserve">Additionally, how you define distance in this workspace is very important because our topology has changed from </w:t>
+      </w:r>
+      <m:oMath>
+        <m:sSup>
+          <m:sSupPr>
+            <m:ctrlPr>
+              <w:rPr>
+                <w:rFonts w:ascii="Cambria Math" w:hAnsi="Cambria Math"/>
+                <w:i/>
+              </w:rPr>
+            </m:ctrlPr>
+          </m:sSupPr>
+          <m:e>
+            <m:r>
+              <w:rPr>
+                <w:rFonts w:ascii="Cambria Math" w:hAnsi="Cambria Math"/>
+              </w:rPr>
+              <m:t>R</m:t>
+            </m:r>
+          </m:e>
+          <m:sup>
+            <m:r>
+              <w:rPr>
+                <w:rFonts w:ascii="Cambria Math" w:hAnsi="Cambria Math"/>
+              </w:rPr>
+              <m:t>2</m:t>
+            </m:r>
+          </m:sup>
+        </m:sSup>
+      </m:oMath>
+      <w:r>
+        <w:rPr>
+          <w:rFonts w:eastAsiaTheme="minorEastAsia"/>
+        </w:rPr>
+        <w:t xml:space="preserve"> to </w:t>
+      </w:r>
+      <m:oMath>
+        <m:sSup>
+          <m:sSupPr>
+            <m:ctrlPr>
+              <w:rPr>
+                <w:rFonts w:ascii="Cambria Math" w:hAnsi="Cambria Math"/>
+                <w:i/>
+              </w:rPr>
+            </m:ctrlPr>
+          </m:sSupPr>
+          <m:e>
+            <m:r>
+              <w:rPr>
+                <w:rFonts w:ascii="Cambria Math" w:hAnsi="Cambria Math"/>
+              </w:rPr>
+              <m:t>T</m:t>
+            </m:r>
+          </m:e>
+          <m:sup>
+            <m:r>
+              <w:rPr>
+                <w:rFonts w:ascii="Cambria Math" w:hAnsi="Cambria Math"/>
+              </w:rPr>
+              <m:t>2</m:t>
+            </m:r>
+          </m:sup>
+        </m:sSup>
+      </m:oMath>
+      <w:r>
+        <w:rPr>
+          <w:rFonts w:eastAsiaTheme="minorEastAsia"/>
+        </w:rPr>
+        <w:t>. This means that we can suddenly “appear” on the other side of our C-space because 0 = 2</w:t>
+      </w:r>
+      <m:oMath>
+        <m:r>
+          <w:rPr>
+            <w:rFonts w:ascii="Cambria Math" w:eastAsiaTheme="minorEastAsia" w:hAnsi="Cambria Math"/>
+          </w:rPr>
+          <m:t>π</m:t>
+        </m:r>
+      </m:oMath>
+      <w:r>
+        <w:rPr>
+          <w:rFonts w:eastAsiaTheme="minorEastAsia"/>
+        </w:rPr>
+        <w:t xml:space="preserve"> </w:t>
+      </w:r>
+      <w:r>
+        <w:rPr>
+          <w:rFonts w:eastAsiaTheme="minorEastAsia"/>
+        </w:rPr>
+        <w:t xml:space="preserve">to cosine and sine. </w:t>
       </w:r>
     </w:p>
     <w:p>
@@ -3756,7 +3874,220 @@
     <w:p>
       <w:pPr>
         <w:pStyle w:val="ListParagraph"/>
-      </w:pPr>
+        <w:rPr>
+          <w:b/>
+          <w:bCs/>
+        </w:rPr>
+      </w:pPr>
+    </w:p>
+    <w:p>
+      <w:pPr>
+        <w:pStyle w:val="ListParagraph"/>
+        <w:numPr>
+          <w:ilvl w:val="0"/>
+          <w:numId w:val="6"/>
+        </w:numPr>
+      </w:pPr>
+      <w:r>
+        <w:lastRenderedPageBreak/>
+        <w:t xml:space="preserve">Yes. </w:t>
+      </w:r>
+      <w:r>
+        <w:t>Just like PRM, s</w:t>
+      </w:r>
+      <w:r>
+        <w:t xml:space="preserve">mall changes would </w:t>
+      </w:r>
+      <w:r>
+        <w:t>need to be made to add the</w:t>
+      </w:r>
+      <w:r>
+        <w:t xml:space="preserve"> kinematic model of the 2-DOF manipulator. We will need to use this model to check for collisions when we randomly sample for </w:t>
+      </w:r>
+      <m:oMath>
+        <m:sSub>
+          <m:sSubPr>
+            <m:ctrlPr>
+              <w:rPr>
+                <w:rFonts w:ascii="Cambria Math" w:hAnsi="Cambria Math"/>
+                <w:i/>
+              </w:rPr>
+            </m:ctrlPr>
+          </m:sSubPr>
+          <m:e>
+            <m:r>
+              <w:rPr>
+                <w:rFonts w:ascii="Cambria Math" w:hAnsi="Cambria Math"/>
+              </w:rPr>
+              <m:t>θ</m:t>
+            </m:r>
+          </m:e>
+          <m:sub>
+            <m:r>
+              <w:rPr>
+                <w:rFonts w:ascii="Cambria Math" w:hAnsi="Cambria Math"/>
+              </w:rPr>
+              <m:t>1</m:t>
+            </m:r>
+          </m:sub>
+        </m:sSub>
+      </m:oMath>
+      <w:r>
+        <w:rPr>
+          <w:rFonts w:eastAsiaTheme="minorEastAsia"/>
+        </w:rPr>
+        <w:t xml:space="preserve"> and </w:t>
+      </w:r>
+      <m:oMath>
+        <m:sSub>
+          <m:sSubPr>
+            <m:ctrlPr>
+              <w:rPr>
+                <w:rFonts w:ascii="Cambria Math" w:hAnsi="Cambria Math"/>
+                <w:i/>
+              </w:rPr>
+            </m:ctrlPr>
+          </m:sSubPr>
+          <m:e>
+            <m:r>
+              <w:rPr>
+                <w:rFonts w:ascii="Cambria Math" w:hAnsi="Cambria Math"/>
+              </w:rPr>
+              <m:t>θ</m:t>
+            </m:r>
+          </m:e>
+          <m:sub>
+            <m:r>
+              <w:rPr>
+                <w:rFonts w:ascii="Cambria Math" w:hAnsi="Cambria Math"/>
+              </w:rPr>
+              <m:t>2</m:t>
+            </m:r>
+          </m:sub>
+        </m:sSub>
+      </m:oMath>
+      <w:r>
+        <w:t xml:space="preserve">. After this, I could freely sample and check for collisions in the </w:t>
+      </w:r>
+      <w:r>
+        <w:rPr>
+          <w:i/>
+          <w:iCs/>
+        </w:rPr>
+        <w:t>discrete</w:t>
+      </w:r>
+      <w:r>
+        <w:rPr>
+          <w:b/>
+          <w:bCs/>
+          <w:i/>
+          <w:iCs/>
+        </w:rPr>
+        <w:t xml:space="preserve"> </w:t>
+      </w:r>
+      <w:r>
+        <w:t xml:space="preserve"> C-Space map to ensure that connections between samples do not collide C-Space obstacle. This would be relatively simple because I represent each grid as a square which I could easily add as an obstacle file in my code. </w:t>
+      </w:r>
+      <w:r>
+        <w:t>H</w:t>
+      </w:r>
+      <w:r>
+        <w:t xml:space="preserve">ow </w:t>
+      </w:r>
+      <w:r>
+        <w:t>we define</w:t>
+      </w:r>
+      <w:r>
+        <w:t xml:space="preserve"> distance in this workspace </w:t>
+      </w:r>
+      <w:r>
+        <w:t>will also change</w:t>
+      </w:r>
+      <w:r>
+        <w:t xml:space="preserve"> because our topology has changed from </w:t>
+      </w:r>
+      <m:oMath>
+        <m:sSup>
+          <m:sSupPr>
+            <m:ctrlPr>
+              <w:rPr>
+                <w:rFonts w:ascii="Cambria Math" w:hAnsi="Cambria Math"/>
+                <w:i/>
+              </w:rPr>
+            </m:ctrlPr>
+          </m:sSupPr>
+          <m:e>
+            <m:r>
+              <w:rPr>
+                <w:rFonts w:ascii="Cambria Math" w:hAnsi="Cambria Math"/>
+              </w:rPr>
+              <m:t>R</m:t>
+            </m:r>
+          </m:e>
+          <m:sup>
+            <m:r>
+              <w:rPr>
+                <w:rFonts w:ascii="Cambria Math" w:hAnsi="Cambria Math"/>
+              </w:rPr>
+              <m:t>2</m:t>
+            </m:r>
+          </m:sup>
+        </m:sSup>
+      </m:oMath>
+      <w:r>
+        <w:rPr>
+          <w:rFonts w:eastAsiaTheme="minorEastAsia"/>
+        </w:rPr>
+        <w:t xml:space="preserve"> to </w:t>
+      </w:r>
+      <m:oMath>
+        <m:sSup>
+          <m:sSupPr>
+            <m:ctrlPr>
+              <w:rPr>
+                <w:rFonts w:ascii="Cambria Math" w:hAnsi="Cambria Math"/>
+                <w:i/>
+              </w:rPr>
+            </m:ctrlPr>
+          </m:sSupPr>
+          <m:e>
+            <m:r>
+              <w:rPr>
+                <w:rFonts w:ascii="Cambria Math" w:hAnsi="Cambria Math"/>
+              </w:rPr>
+              <m:t>T</m:t>
+            </m:r>
+          </m:e>
+          <m:sup>
+            <m:r>
+              <w:rPr>
+                <w:rFonts w:ascii="Cambria Math" w:hAnsi="Cambria Math"/>
+              </w:rPr>
+              <m:t>2</m:t>
+            </m:r>
+          </m:sup>
+        </m:sSup>
+      </m:oMath>
+      <w:r>
+        <w:rPr>
+          <w:rFonts w:eastAsiaTheme="minorEastAsia"/>
+        </w:rPr>
+        <w:t>. This means that we can suddenly “appear” on the other side of our C-space because 0 = 2</w:t>
+      </w:r>
+      <m:oMath>
+        <m:r>
+          <w:rPr>
+            <w:rFonts w:ascii="Cambria Math" w:eastAsiaTheme="minorEastAsia" w:hAnsi="Cambria Math"/>
+          </w:rPr>
+          <m:t>π</m:t>
+        </m:r>
+      </m:oMath>
+      <w:r>
+        <w:rPr>
+          <w:rFonts w:eastAsiaTheme="minorEastAsia"/>
+        </w:rPr>
+        <w:t xml:space="preserve"> to cosine and sine. </w:t>
+      </w:r>
     </w:p>
     <w:p>
       <w:pPr>
@@ -3767,14 +4098,33 @@
           <w:szCs w:val="40"/>
         </w:rPr>
       </w:pPr>
-      <w:r>
+    </w:p>
+    <w:p>
+      <w:pPr>
         <w:rPr>
           <w:b/>
           <w:bCs/>
           <w:sz w:val="40"/>
           <w:szCs w:val="40"/>
         </w:rPr>
-        <w:lastRenderedPageBreak/>
+      </w:pPr>
+    </w:p>
+    <w:p>
+      <w:pPr>
+        <w:rPr>
+          <w:b/>
+          <w:bCs/>
+          <w:sz w:val="40"/>
+          <w:szCs w:val="40"/>
+        </w:rPr>
+      </w:pPr>
+      <w:r>
+        <w:rPr>
+          <w:b/>
+          <w:bCs/>
+          <w:sz w:val="40"/>
+          <w:szCs w:val="40"/>
+        </w:rPr>
         <w:t xml:space="preserve">Exercise </w:t>
       </w:r>
       <w:r>
@@ -3974,7 +4324,11 @@
       </w:r>
       <w:proofErr w:type="spellEnd"/>
       <w:r>
-        <w:t>) pair, it is easy to iterate through different combinations to find one that works. Because PRMs are probabilistically complete, the user need only increase n</w:t>
+        <w:t xml:space="preserve">) pair, it is easy to iterate through different combinations to find one that works. Because PRMs are </w:t>
+      </w:r>
+      <w:r>
+        <w:lastRenderedPageBreak/>
+        <w:t>probabilistically complete, the user need only increase n</w:t>
       </w:r>
       <w:r>
         <w:t xml:space="preserve"> (obviously not to infinity)</w:t>

</xml_diff>